<commit_message>
gdd en doc y pdf
</commit_message>
<xml_diff>
--- a/gdd.docx
+++ b/gdd.docx
@@ -10,6 +10,7 @@
           <w:docPartUnique/>
         </w:docPartObj>
       </w:sdtPr>
+      <w:sdtEndPr/>
       <w:sdtContent>
         <w:p>
           <w:r>
@@ -139,16 +140,18 @@
                                       <w:alias w:val="Compañía"/>
                                       <w:tag w:val=""/>
                                       <w:id w:val="1618182777"/>
+                                      <w:showingPlcHdr/>
                                       <w:dataBinding w:prefixMappings="xmlns:ns0='http://schemas.openxmlformats.org/officeDocument/2006/extended-properties' " w:xpath="/ns0:Properties[1]/ns0:Company[1]" w:storeItemID="{6668398D-A668-4E3E-A5EB-62B293D839F1}"/>
                                       <w:text/>
                                     </w:sdtPr>
+                                    <w:sdtEndPr/>
                                     <w:sdtContent>
                                       <w:r>
                                         <w:rPr>
                                           <w:caps/>
                                           <w:color w:val="FFFFFF" w:themeColor="background1"/>
                                         </w:rPr>
-                                        <w:t xml:space="preserve"> </w:t>
+                                        <w:t xml:space="preserve">     </w:t>
                                       </w:r>
                                     </w:sdtContent>
                                   </w:sdt>
@@ -169,6 +172,7 @@
                                       <w:dataBinding w:prefixMappings="xmlns:ns0='http://schemas.microsoft.com/office/2006/coverPageProps' " w:xpath="/ns0:CoverPageProperties[1]/ns0:CompanyAddress[1]" w:storeItemID="{55AF091B-3C7A-41E3-B477-F2FDAA23CFDA}"/>
                                       <w:text/>
                                     </w:sdtPr>
+                                    <w:sdtEndPr/>
                                     <w:sdtContent>
                                       <w:r>
                                         <w:rPr>
@@ -238,6 +242,7 @@
                                     <w:dataBinding w:prefixMappings="xmlns:ns0='http://purl.org/dc/elements/1.1/' xmlns:ns1='http://schemas.openxmlformats.org/package/2006/metadata/core-properties' " w:xpath="/ns1:coreProperties[1]/ns0:title[1]" w:storeItemID="{6C3C8BC8-F283-45AE-878A-BAB7291924A1}"/>
                                     <w:text/>
                                   </w:sdtPr>
+                                  <w:sdtEndPr/>
                                   <w:sdtContent>
                                     <w:p>
                                       <w:pPr>
@@ -310,16 +315,18 @@
                                 <w:alias w:val="Compañía"/>
                                 <w:tag w:val=""/>
                                 <w:id w:val="1618182777"/>
+                                <w:showingPlcHdr/>
                                 <w:dataBinding w:prefixMappings="xmlns:ns0='http://schemas.openxmlformats.org/officeDocument/2006/extended-properties' " w:xpath="/ns0:Properties[1]/ns0:Company[1]" w:storeItemID="{6668398D-A668-4E3E-A5EB-62B293D839F1}"/>
                                 <w:text/>
                               </w:sdtPr>
+                              <w:sdtEndPr/>
                               <w:sdtContent>
                                 <w:r>
                                   <w:rPr>
                                     <w:caps/>
                                     <w:color w:val="FFFFFF" w:themeColor="background1"/>
                                   </w:rPr>
-                                  <w:t xml:space="preserve"> </w:t>
+                                  <w:t xml:space="preserve">     </w:t>
                                 </w:r>
                               </w:sdtContent>
                             </w:sdt>
@@ -340,6 +347,7 @@
                                 <w:dataBinding w:prefixMappings="xmlns:ns0='http://schemas.microsoft.com/office/2006/coverPageProps' " w:xpath="/ns0:CoverPageProperties[1]/ns0:CompanyAddress[1]" w:storeItemID="{55AF091B-3C7A-41E3-B477-F2FDAA23CFDA}"/>
                                 <w:text/>
                               </w:sdtPr>
+                              <w:sdtEndPr/>
                               <w:sdtContent>
                                 <w:r>
                                   <w:rPr>
@@ -375,6 +383,7 @@
                               <w:dataBinding w:prefixMappings="xmlns:ns0='http://purl.org/dc/elements/1.1/' xmlns:ns1='http://schemas.openxmlformats.org/package/2006/metadata/core-properties' " w:xpath="/ns1:coreProperties[1]/ns0:title[1]" w:storeItemID="{6C3C8BC8-F283-45AE-878A-BAB7291924A1}"/>
                               <w:text/>
                             </w:sdtPr>
+                            <w:sdtEndPr/>
                             <w:sdtContent>
                               <w:p>
                                 <w:pPr>
@@ -479,13 +488,41 @@
                                     <w:szCs w:val="32"/>
                                   </w:rPr>
                                 </w:pPr>
+                                <w:proofErr w:type="spellStart"/>
                                 <w:r>
                                   <w:rPr>
                                     <w:color w:val="FFFFFF" w:themeColor="background1"/>
                                     <w:sz w:val="32"/>
                                     <w:szCs w:val="32"/>
                                   </w:rPr>
-                                  <w:t xml:space="preserve">Heimdall Games - </w:t>
+                                  <w:t>Heimdall</w:t>
+                                </w:r>
+                                <w:proofErr w:type="spellEnd"/>
+                                <w:r>
+                                  <w:rPr>
+                                    <w:color w:val="FFFFFF" w:themeColor="background1"/>
+                                    <w:sz w:val="32"/>
+                                    <w:szCs w:val="32"/>
+                                  </w:rPr>
+                                  <w:t xml:space="preserve"> </w:t>
+                                </w:r>
+                                <w:proofErr w:type="spellStart"/>
+                                <w:r>
+                                  <w:rPr>
+                                    <w:color w:val="FFFFFF" w:themeColor="background1"/>
+                                    <w:sz w:val="32"/>
+                                    <w:szCs w:val="32"/>
+                                  </w:rPr>
+                                  <w:t>Games</w:t>
+                                </w:r>
+                                <w:proofErr w:type="spellEnd"/>
+                                <w:r>
+                                  <w:rPr>
+                                    <w:color w:val="FFFFFF" w:themeColor="background1"/>
+                                    <w:sz w:val="32"/>
+                                    <w:szCs w:val="32"/>
+                                  </w:rPr>
+                                  <w:t xml:space="preserve"> - </w:t>
                                 </w:r>
                                 <w:r>
                                   <w:rPr>
@@ -544,6 +581,16 @@
                                   </w:rPr>
                                   <w:t>Iago Cruz</w:t>
                                 </w:r>
+                                <w:r>
+                                  <w:rPr>
+                                    <w:color w:val="FFFFFF" w:themeColor="background1"/>
+                                    <w:sz w:val="32"/>
+                                    <w:szCs w:val="32"/>
+                                  </w:rPr>
+                                  <w:t xml:space="preserve"> García</w:t>
+                                </w:r>
+                                <w:bookmarkStart w:id="0" w:name="_GoBack"/>
+                                <w:bookmarkEnd w:id="0"/>
                               </w:p>
                               <w:p>
                                 <w:pPr>
@@ -561,8 +608,36 @@
                                     <w:sz w:val="32"/>
                                     <w:szCs w:val="32"/>
                                   </w:rPr>
-                                  <w:t>Ángel Cabanilles Gomar</w:t>
+                                  <w:t xml:space="preserve">Ángel </w:t>
                                 </w:r>
+                                <w:proofErr w:type="spellStart"/>
+                                <w:r>
+                                  <w:rPr>
+                                    <w:color w:val="FFFFFF" w:themeColor="background1"/>
+                                    <w:sz w:val="32"/>
+                                    <w:szCs w:val="32"/>
+                                  </w:rPr>
+                                  <w:t>Cabanilles</w:t>
+                                </w:r>
+                                <w:proofErr w:type="spellEnd"/>
+                                <w:r>
+                                  <w:rPr>
+                                    <w:color w:val="FFFFFF" w:themeColor="background1"/>
+                                    <w:sz w:val="32"/>
+                                    <w:szCs w:val="32"/>
+                                  </w:rPr>
+                                  <w:t xml:space="preserve"> </w:t>
+                                </w:r>
+                                <w:proofErr w:type="spellStart"/>
+                                <w:r>
+                                  <w:rPr>
+                                    <w:color w:val="FFFFFF" w:themeColor="background1"/>
+                                    <w:sz w:val="32"/>
+                                    <w:szCs w:val="32"/>
+                                  </w:rPr>
+                                  <w:t>Gomar</w:t>
+                                </w:r>
+                                <w:proofErr w:type="spellEnd"/>
                               </w:p>
                               <w:p>
                                 <w:pPr>
@@ -628,13 +703,41 @@
                               <w:szCs w:val="32"/>
                             </w:rPr>
                           </w:pPr>
+                          <w:proofErr w:type="spellStart"/>
                           <w:r>
                             <w:rPr>
                               <w:color w:val="FFFFFF" w:themeColor="background1"/>
                               <w:sz w:val="32"/>
                               <w:szCs w:val="32"/>
                             </w:rPr>
-                            <w:t xml:space="preserve">Heimdall Games - </w:t>
+                            <w:t>Heimdall</w:t>
+                          </w:r>
+                          <w:proofErr w:type="spellEnd"/>
+                          <w:r>
+                            <w:rPr>
+                              <w:color w:val="FFFFFF" w:themeColor="background1"/>
+                              <w:sz w:val="32"/>
+                              <w:szCs w:val="32"/>
+                            </w:rPr>
+                            <w:t xml:space="preserve"> </w:t>
+                          </w:r>
+                          <w:proofErr w:type="spellStart"/>
+                          <w:r>
+                            <w:rPr>
+                              <w:color w:val="FFFFFF" w:themeColor="background1"/>
+                              <w:sz w:val="32"/>
+                              <w:szCs w:val="32"/>
+                            </w:rPr>
+                            <w:t>Games</w:t>
+                          </w:r>
+                          <w:proofErr w:type="spellEnd"/>
+                          <w:r>
+                            <w:rPr>
+                              <w:color w:val="FFFFFF" w:themeColor="background1"/>
+                              <w:sz w:val="32"/>
+                              <w:szCs w:val="32"/>
+                            </w:rPr>
+                            <w:t xml:space="preserve"> - </w:t>
                           </w:r>
                           <w:r>
                             <w:rPr>
@@ -693,6 +796,16 @@
                             </w:rPr>
                             <w:t>Iago Cruz</w:t>
                           </w:r>
+                          <w:r>
+                            <w:rPr>
+                              <w:color w:val="FFFFFF" w:themeColor="background1"/>
+                              <w:sz w:val="32"/>
+                              <w:szCs w:val="32"/>
+                            </w:rPr>
+                            <w:t xml:space="preserve"> García</w:t>
+                          </w:r>
+                          <w:bookmarkStart w:id="1" w:name="_GoBack"/>
+                          <w:bookmarkEnd w:id="1"/>
                         </w:p>
                         <w:p>
                           <w:pPr>
@@ -710,8 +823,36 @@
                               <w:sz w:val="32"/>
                               <w:szCs w:val="32"/>
                             </w:rPr>
-                            <w:t>Ángel Cabanilles Gomar</w:t>
+                            <w:t xml:space="preserve">Ángel </w:t>
                           </w:r>
+                          <w:proofErr w:type="spellStart"/>
+                          <w:r>
+                            <w:rPr>
+                              <w:color w:val="FFFFFF" w:themeColor="background1"/>
+                              <w:sz w:val="32"/>
+                              <w:szCs w:val="32"/>
+                            </w:rPr>
+                            <w:t>Cabanilles</w:t>
+                          </w:r>
+                          <w:proofErr w:type="spellEnd"/>
+                          <w:r>
+                            <w:rPr>
+                              <w:color w:val="FFFFFF" w:themeColor="background1"/>
+                              <w:sz w:val="32"/>
+                              <w:szCs w:val="32"/>
+                            </w:rPr>
+                            <w:t xml:space="preserve"> </w:t>
+                          </w:r>
+                          <w:proofErr w:type="spellStart"/>
+                          <w:r>
+                            <w:rPr>
+                              <w:color w:val="FFFFFF" w:themeColor="background1"/>
+                              <w:sz w:val="32"/>
+                              <w:szCs w:val="32"/>
+                            </w:rPr>
+                            <w:t>Gomar</w:t>
+                          </w:r>
+                          <w:proofErr w:type="spellEnd"/>
                         </w:p>
                         <w:p>
                           <w:pPr>
@@ -828,6 +969,12 @@
         </w:p>
         <w:sdt>
           <w:sdtPr>
+            <w:rPr>
+              <w:rFonts w:asciiTheme="minorHAnsi" w:eastAsiaTheme="minorEastAsia" w:hAnsiTheme="minorHAnsi" w:cstheme="minorBidi"/>
+              <w:color w:val="auto"/>
+              <w:sz w:val="22"/>
+              <w:szCs w:val="22"/>
+            </w:rPr>
             <w:id w:val="-698700029"/>
             <w:docPartObj>
               <w:docPartGallery w:val="Table of Contents"/>
@@ -836,12 +983,8 @@
           </w:sdtPr>
           <w:sdtEndPr>
             <w:rPr>
-              <w:rFonts w:asciiTheme="minorHAnsi" w:eastAsiaTheme="minorEastAsia" w:hAnsiTheme="minorHAnsi" w:cstheme="minorBidi"/>
               <w:b/>
               <w:bCs/>
-              <w:color w:val="auto"/>
-              <w:sz w:val="22"/>
-              <w:szCs w:val="22"/>
             </w:rPr>
           </w:sdtEndPr>
           <w:sdtContent>
@@ -3283,8 +3426,20 @@
           <w:color w:val="24292E"/>
           <w:lang w:eastAsia="es-ES"/>
         </w:rPr>
-        <w:t>GitHub con el codigo</w:t>
-      </w:r>
+        <w:t xml:space="preserve">GitHub con el </w:t>
+      </w:r>
+      <w:proofErr w:type="spellStart"/>
+      <w:r>
+        <w:rPr>
+          <w:rFonts w:eastAsia="Times New Roman"/>
+          <w:b/>
+          <w:bCs/>
+          <w:color w:val="24292E"/>
+          <w:lang w:eastAsia="es-ES"/>
+        </w:rPr>
+        <w:t>codigo</w:t>
+      </w:r>
+      <w:proofErr w:type="spellEnd"/>
       <w:r>
         <w:rPr>
           <w:rFonts w:eastAsia="Times New Roman"/>
@@ -3371,6 +3526,7 @@
           <w:lang w:eastAsia="es-ES"/>
         </w:rPr>
       </w:pPr>
+      <w:proofErr w:type="spellStart"/>
       <w:r>
         <w:rPr>
           <w:rFonts w:eastAsia="Times New Roman"/>
@@ -3379,8 +3535,53 @@
           <w:color w:val="24292E"/>
           <w:lang w:eastAsia="es-ES"/>
         </w:rPr>
-        <w:t>Intant games de facebook</w:t>
-      </w:r>
+        <w:t>Intant</w:t>
+      </w:r>
+      <w:proofErr w:type="spellEnd"/>
+      <w:r>
+        <w:rPr>
+          <w:rFonts w:eastAsia="Times New Roman"/>
+          <w:b/>
+          <w:bCs/>
+          <w:color w:val="24292E"/>
+          <w:lang w:eastAsia="es-ES"/>
+        </w:rPr>
+        <w:t xml:space="preserve"> </w:t>
+      </w:r>
+      <w:proofErr w:type="spellStart"/>
+      <w:r>
+        <w:rPr>
+          <w:rFonts w:eastAsia="Times New Roman"/>
+          <w:b/>
+          <w:bCs/>
+          <w:color w:val="24292E"/>
+          <w:lang w:eastAsia="es-ES"/>
+        </w:rPr>
+        <w:t>games</w:t>
+      </w:r>
+      <w:proofErr w:type="spellEnd"/>
+      <w:r>
+        <w:rPr>
+          <w:rFonts w:eastAsia="Times New Roman"/>
+          <w:b/>
+          <w:bCs/>
+          <w:color w:val="24292E"/>
+          <w:lang w:eastAsia="es-ES"/>
+        </w:rPr>
+        <w:t xml:space="preserve"> de </w:t>
+      </w:r>
+      <w:proofErr w:type="spellStart"/>
+      <w:r>
+        <w:rPr>
+          <w:rFonts w:eastAsia="Times New Roman"/>
+          <w:b/>
+          <w:bCs/>
+          <w:color w:val="24292E"/>
+          <w:lang w:eastAsia="es-ES"/>
+        </w:rPr>
+        <w:t>facebook</w:t>
+      </w:r>
+      <w:proofErr w:type="spellEnd"/>
       <w:r>
         <w:rPr>
           <w:rFonts w:eastAsia="Times New Roman"/>
@@ -3486,12 +3687,12 @@
           <w:rFonts w:eastAsia="Times New Roman"/>
         </w:rPr>
       </w:pPr>
-      <w:bookmarkStart w:id="0" w:name="_Toc534924368"/>
+      <w:bookmarkStart w:id="2" w:name="_Toc534924368"/>
       <w:r>
         <w:lastRenderedPageBreak/>
         <w:t>Introducción</w:t>
       </w:r>
-      <w:bookmarkEnd w:id="0"/>
+      <w:bookmarkEnd w:id="2"/>
     </w:p>
     <w:p>
       <w:pPr>
@@ -3509,6 +3710,7 @@
         </w:rPr>
         <w:t>Este es el documento de diseño del videojuego “</w:t>
       </w:r>
+      <w:proofErr w:type="spellStart"/>
       <w:r>
         <w:rPr>
           <w:rFonts w:eastAsia="Times New Roman"/>
@@ -3517,32 +3719,9 @@
           <w:color w:val="000000"/>
           <w:lang w:eastAsia="es-ES"/>
         </w:rPr>
-        <w:t>Roads Of Salvation</w:t>
-      </w:r>
-      <w:r>
-        <w:rPr>
-          <w:rFonts w:eastAsia="Times New Roman"/>
-          <w:color w:val="000000"/>
-          <w:lang w:eastAsia="es-ES"/>
-        </w:rPr>
-        <w:t xml:space="preserve">”, diseñado para navegadores web en dispositivos móviles, ordenadores y </w:t>
-      </w:r>
-      <w:r>
-        <w:rPr>
-          <w:rFonts w:eastAsia="Times New Roman"/>
-          <w:color w:val="000000"/>
-          <w:lang w:eastAsia="es-ES"/>
-        </w:rPr>
-        <w:t>tablets</w:t>
-      </w:r>
-      <w:r>
-        <w:rPr>
-          <w:rFonts w:eastAsia="Times New Roman"/>
-          <w:color w:val="000000"/>
-          <w:lang w:eastAsia="es-ES"/>
-        </w:rPr>
-        <w:t xml:space="preserve">. El juego se desarrollará con </w:t>
-      </w:r>
+        <w:t>Roads</w:t>
+      </w:r>
+      <w:proofErr w:type="spellEnd"/>
       <w:r>
         <w:rPr>
           <w:rFonts w:eastAsia="Times New Roman"/>
@@ -3551,16 +3730,9 @@
           <w:color w:val="000000"/>
           <w:lang w:eastAsia="es-ES"/>
         </w:rPr>
-        <w:t>*Unity*</w:t>
-      </w:r>
-      <w:r>
-        <w:rPr>
-          <w:rFonts w:eastAsia="Times New Roman"/>
-          <w:color w:val="000000"/>
-          <w:lang w:eastAsia="es-ES"/>
-        </w:rPr>
-        <w:t xml:space="preserve">, usando herramientas externas como </w:t>
-      </w:r>
+        <w:t xml:space="preserve"> </w:t>
+      </w:r>
+      <w:proofErr w:type="spellStart"/>
       <w:r>
         <w:rPr>
           <w:rFonts w:eastAsia="Times New Roman"/>
@@ -3569,16 +3741,9 @@
           <w:color w:val="000000"/>
           <w:lang w:eastAsia="es-ES"/>
         </w:rPr>
-        <w:t>Blender</w:t>
-      </w:r>
-      <w:r>
-        <w:rPr>
-          <w:rFonts w:eastAsia="Times New Roman"/>
-          <w:color w:val="000000"/>
-          <w:lang w:eastAsia="es-ES"/>
-        </w:rPr>
-        <w:t xml:space="preserve">, </w:t>
-      </w:r>
+        <w:t>Of</w:t>
+      </w:r>
+      <w:proofErr w:type="spellEnd"/>
       <w:r>
         <w:rPr>
           <w:rFonts w:eastAsia="Times New Roman"/>
@@ -3587,16 +3752,9 @@
           <w:color w:val="000000"/>
           <w:lang w:eastAsia="es-ES"/>
         </w:rPr>
-        <w:t>SketchUp</w:t>
-      </w:r>
-      <w:r>
-        <w:rPr>
-          <w:rFonts w:eastAsia="Times New Roman"/>
-          <w:color w:val="000000"/>
-          <w:lang w:eastAsia="es-ES"/>
-        </w:rPr>
-        <w:t xml:space="preserve"> y </w:t>
-      </w:r>
+        <w:t xml:space="preserve"> </w:t>
+      </w:r>
+      <w:proofErr w:type="spellStart"/>
       <w:r>
         <w:rPr>
           <w:rFonts w:eastAsia="Times New Roman"/>
@@ -3605,44 +3763,35 @@
           <w:color w:val="000000"/>
           <w:lang w:eastAsia="es-ES"/>
         </w:rPr>
-        <w:t>3Ds Max</w:t>
-      </w:r>
+        <w:t>Salvation</w:t>
+      </w:r>
+      <w:proofErr w:type="spellEnd"/>
       <w:r>
         <w:rPr>
           <w:rFonts w:eastAsia="Times New Roman"/>
           <w:color w:val="000000"/>
           <w:lang w:eastAsia="es-ES"/>
         </w:rPr>
-        <w:t>. En este documento se detallarán todos los conceptos clave relacionados con el juego, como las mecánicas, el arte, los personajes, los escenarios y toda la jugabilidad.</w:t>
-      </w:r>
-    </w:p>
-    <w:p>
-      <w:pPr>
-        <w:pStyle w:val="Ttulo1"/>
+        <w:t xml:space="preserve">”, diseñado para navegadores web en dispositivos móviles, ordenadores y </w:t>
+      </w:r>
+      <w:proofErr w:type="spellStart"/>
+      <w:r>
         <w:rPr>
           <w:rFonts w:eastAsia="Times New Roman"/>
           <w:color w:val="000000"/>
           <w:lang w:eastAsia="es-ES"/>
         </w:rPr>
-      </w:pPr>
-      <w:bookmarkStart w:id="1" w:name="_Toc534924369"/>
-      <w:r>
-        <w:rPr>
-          <w:rFonts w:eastAsia="Times New Roman"/>
-          <w:lang w:eastAsia="es-ES"/>
-        </w:rPr>
-        <w:t>Concepto del juego</w:t>
-      </w:r>
-      <w:bookmarkEnd w:id="1"/>
-    </w:p>
-    <w:p>
-      <w:pPr>
+        <w:t>tablets</w:t>
+      </w:r>
+      <w:proofErr w:type="spellEnd"/>
+      <w:r>
         <w:rPr>
           <w:rFonts w:eastAsia="Times New Roman"/>
           <w:color w:val="000000"/>
           <w:lang w:eastAsia="es-ES"/>
         </w:rPr>
-      </w:pPr>
+        <w:t xml:space="preserve">. El juego se desarrollará con </w:t>
+      </w:r>
       <w:r>
         <w:rPr>
           <w:rFonts w:eastAsia="Times New Roman"/>
@@ -3651,7 +3800,7 @@
           <w:color w:val="000000"/>
           <w:lang w:eastAsia="es-ES"/>
         </w:rPr>
-        <w:t>Roads Of Salvation</w:t>
+        <w:t>*Unity*</w:t>
       </w:r>
       <w:r>
         <w:rPr>
@@ -3659,7 +3808,65 @@
           <w:color w:val="000000"/>
           <w:lang w:eastAsia="es-ES"/>
         </w:rPr>
-        <w:t xml:space="preserve"> es un videojuego 3D de conducción en el que el jugador podrá elegir entre diferentes caminos, cambiando así las mecánicas del juego y los objetivos. En una primera versión del juego existirán dos caminos: el de Dios y el de Satán. Si se elige el camino de Dios, el jugador se montará en su vehículo y deberá esquivar señoras mayores e ir cogiendo botes de agua bendita y biblias. Si por el contrario se elige el camino de Satán, el jugador se montará para atropellar a todas las viejas que vea y coger los pentáculos y símbolos satánicos que encuentre. Este videojuego es una mezcla de un juego de conducción de scroll lateral en 3D con plataformas y elementos arcade.</w:t>
+        <w:t xml:space="preserve">, usando herramientas externas como </w:t>
+      </w:r>
+      <w:proofErr w:type="spellStart"/>
+      <w:r>
+        <w:rPr>
+          <w:rFonts w:eastAsia="Times New Roman"/>
+          <w:i/>
+          <w:iCs/>
+          <w:color w:val="000000"/>
+          <w:lang w:eastAsia="es-ES"/>
+        </w:rPr>
+        <w:t>Blender</w:t>
+      </w:r>
+      <w:proofErr w:type="spellEnd"/>
+      <w:r>
+        <w:rPr>
+          <w:rFonts w:eastAsia="Times New Roman"/>
+          <w:color w:val="000000"/>
+          <w:lang w:eastAsia="es-ES"/>
+        </w:rPr>
+        <w:t xml:space="preserve">, </w:t>
+      </w:r>
+      <w:proofErr w:type="spellStart"/>
+      <w:r>
+        <w:rPr>
+          <w:rFonts w:eastAsia="Times New Roman"/>
+          <w:i/>
+          <w:iCs/>
+          <w:color w:val="000000"/>
+          <w:lang w:eastAsia="es-ES"/>
+        </w:rPr>
+        <w:t>SketchUp</w:t>
+      </w:r>
+      <w:proofErr w:type="spellEnd"/>
+      <w:r>
+        <w:rPr>
+          <w:rFonts w:eastAsia="Times New Roman"/>
+          <w:color w:val="000000"/>
+          <w:lang w:eastAsia="es-ES"/>
+        </w:rPr>
+        <w:t xml:space="preserve"> y </w:t>
+      </w:r>
+      <w:r>
+        <w:rPr>
+          <w:rFonts w:eastAsia="Times New Roman"/>
+          <w:i/>
+          <w:iCs/>
+          <w:color w:val="000000"/>
+          <w:lang w:eastAsia="es-ES"/>
+        </w:rPr>
+        <w:t>3Ds Max</w:t>
+      </w:r>
+      <w:r>
+        <w:rPr>
+          <w:rFonts w:eastAsia="Times New Roman"/>
+          <w:color w:val="000000"/>
+          <w:lang w:eastAsia="es-ES"/>
+        </w:rPr>
+        <w:t>. En este documento se detallarán todos los conceptos clave relacionados con el juego, como las mecánicas, el arte, los personajes, los escenarios y toda la jugabilidad.</w:t>
       </w:r>
     </w:p>
     <w:p>
@@ -3671,7 +3878,117 @@
           <w:lang w:eastAsia="es-ES"/>
         </w:rPr>
       </w:pPr>
-      <w:bookmarkStart w:id="2" w:name="_Toc534924370"/>
+      <w:bookmarkStart w:id="3" w:name="_Toc534924369"/>
+      <w:r>
+        <w:rPr>
+          <w:rFonts w:eastAsia="Times New Roman"/>
+          <w:lang w:eastAsia="es-ES"/>
+        </w:rPr>
+        <w:t>Concepto del juego</w:t>
+      </w:r>
+      <w:bookmarkEnd w:id="3"/>
+    </w:p>
+    <w:p>
+      <w:pPr>
+        <w:rPr>
+          <w:rFonts w:eastAsia="Times New Roman"/>
+          <w:color w:val="000000"/>
+          <w:lang w:eastAsia="es-ES"/>
+        </w:rPr>
+      </w:pPr>
+      <w:proofErr w:type="spellStart"/>
+      <w:r>
+        <w:rPr>
+          <w:rFonts w:eastAsia="Times New Roman"/>
+          <w:i/>
+          <w:iCs/>
+          <w:color w:val="000000"/>
+          <w:lang w:eastAsia="es-ES"/>
+        </w:rPr>
+        <w:t>Roads</w:t>
+      </w:r>
+      <w:proofErr w:type="spellEnd"/>
+      <w:r>
+        <w:rPr>
+          <w:rFonts w:eastAsia="Times New Roman"/>
+          <w:i/>
+          <w:iCs/>
+          <w:color w:val="000000"/>
+          <w:lang w:eastAsia="es-ES"/>
+        </w:rPr>
+        <w:t xml:space="preserve"> </w:t>
+      </w:r>
+      <w:proofErr w:type="spellStart"/>
+      <w:r>
+        <w:rPr>
+          <w:rFonts w:eastAsia="Times New Roman"/>
+          <w:i/>
+          <w:iCs/>
+          <w:color w:val="000000"/>
+          <w:lang w:eastAsia="es-ES"/>
+        </w:rPr>
+        <w:t>Of</w:t>
+      </w:r>
+      <w:proofErr w:type="spellEnd"/>
+      <w:r>
+        <w:rPr>
+          <w:rFonts w:eastAsia="Times New Roman"/>
+          <w:i/>
+          <w:iCs/>
+          <w:color w:val="000000"/>
+          <w:lang w:eastAsia="es-ES"/>
+        </w:rPr>
+        <w:t xml:space="preserve"> </w:t>
+      </w:r>
+      <w:proofErr w:type="spellStart"/>
+      <w:r>
+        <w:rPr>
+          <w:rFonts w:eastAsia="Times New Roman"/>
+          <w:i/>
+          <w:iCs/>
+          <w:color w:val="000000"/>
+          <w:lang w:eastAsia="es-ES"/>
+        </w:rPr>
+        <w:t>Salvation</w:t>
+      </w:r>
+      <w:proofErr w:type="spellEnd"/>
+      <w:r>
+        <w:rPr>
+          <w:rFonts w:eastAsia="Times New Roman"/>
+          <w:color w:val="000000"/>
+          <w:lang w:eastAsia="es-ES"/>
+        </w:rPr>
+        <w:t xml:space="preserve"> es un videojuego 3D de conducción en el que el jugador podrá elegir entre diferentes caminos, cambiando así las mecánicas del juego y los objetivos. En una primera versión del juego existirán dos caminos: el de Dios y el de Satán. Si se elige el camino de Dios, el jugador se montará en su vehículo y deberá esquivar señoras mayores e ir cogiendo botes de agua bendita y biblias. Si por el contrario se elige el camino de Satán, el jugador se montará para atropellar a todas las viejas que vea y coger los pentáculos y símbolos satánicos que encuentre. Este videojuego es una mezcla de un juego de conducción de </w:t>
+      </w:r>
+      <w:proofErr w:type="spellStart"/>
+      <w:r>
+        <w:rPr>
+          <w:rFonts w:eastAsia="Times New Roman"/>
+          <w:color w:val="000000"/>
+          <w:lang w:eastAsia="es-ES"/>
+        </w:rPr>
+        <w:t>scroll</w:t>
+      </w:r>
+      <w:proofErr w:type="spellEnd"/>
+      <w:r>
+        <w:rPr>
+          <w:rFonts w:eastAsia="Times New Roman"/>
+          <w:color w:val="000000"/>
+          <w:lang w:eastAsia="es-ES"/>
+        </w:rPr>
+        <w:t xml:space="preserve"> lateral en 3D con plataformas y elementos arcade.</w:t>
+      </w:r>
+    </w:p>
+    <w:p>
+      <w:pPr>
+        <w:pStyle w:val="Ttulo1"/>
+        <w:rPr>
+          <w:rFonts w:eastAsia="Times New Roman"/>
+          <w:color w:val="000000"/>
+          <w:lang w:eastAsia="es-ES"/>
+        </w:rPr>
+      </w:pPr>
+      <w:bookmarkStart w:id="4" w:name="_Toc534924370"/>
       <w:r>
         <w:rPr>
           <w:rFonts w:eastAsia="Times New Roman"/>
@@ -3679,7 +3996,7 @@
         </w:rPr>
         <w:t>Características distintivas</w:t>
       </w:r>
-      <w:bookmarkEnd w:id="2"/>
+      <w:bookmarkEnd w:id="4"/>
     </w:p>
     <w:p>
       <w:pPr>
@@ -3758,7 +4075,23 @@
           <w:rFonts w:eastAsia="Times New Roman"/>
           <w:lang w:eastAsia="es-ES"/>
         </w:rPr>
-        <w:t>Temática cómica y estética cartoon con elementos religiosos.</w:t>
+        <w:t xml:space="preserve">Temática cómica y estética </w:t>
+      </w:r>
+      <w:proofErr w:type="spellStart"/>
+      <w:r>
+        <w:rPr>
+          <w:rFonts w:eastAsia="Times New Roman"/>
+          <w:lang w:eastAsia="es-ES"/>
+        </w:rPr>
+        <w:t>cartoon</w:t>
+      </w:r>
+      <w:proofErr w:type="spellEnd"/>
+      <w:r>
+        <w:rPr>
+          <w:rFonts w:eastAsia="Times New Roman"/>
+          <w:lang w:eastAsia="es-ES"/>
+        </w:rPr>
+        <w:t xml:space="preserve"> con elementos religiosos.</w:t>
       </w:r>
     </w:p>
     <w:p>
@@ -3770,7 +4103,7 @@
           <w:lang w:eastAsia="es-ES"/>
         </w:rPr>
       </w:pPr>
-      <w:bookmarkStart w:id="3" w:name="_Toc534924371"/>
+      <w:bookmarkStart w:id="5" w:name="_Toc534924371"/>
       <w:r>
         <w:rPr>
           <w:rFonts w:eastAsia="Times New Roman"/>
@@ -3778,15 +4111,16 @@
         </w:rPr>
         <w:t>Género</w:t>
       </w:r>
-      <w:bookmarkEnd w:id="3"/>
-    </w:p>
-    <w:p>
-      <w:pPr>
-        <w:rPr>
-          <w:rFonts w:eastAsia="Times New Roman"/>
-          <w:lang w:eastAsia="es-ES"/>
-        </w:rPr>
-      </w:pPr>
+      <w:bookmarkEnd w:id="5"/>
+    </w:p>
+    <w:p>
+      <w:pPr>
+        <w:rPr>
+          <w:rFonts w:eastAsia="Times New Roman"/>
+          <w:lang w:eastAsia="es-ES"/>
+        </w:rPr>
+      </w:pPr>
+      <w:proofErr w:type="spellStart"/>
       <w:r>
         <w:rPr>
           <w:rFonts w:eastAsia="Times New Roman"/>
@@ -3794,15 +4128,9 @@
           <w:iCs/>
           <w:lang w:eastAsia="es-ES"/>
         </w:rPr>
-        <w:t>Roads Of Salvation</w:t>
-      </w:r>
-      <w:r>
-        <w:rPr>
-          <w:rFonts w:eastAsia="Times New Roman"/>
-          <w:lang w:eastAsia="es-ES"/>
-        </w:rPr>
-        <w:t xml:space="preserve"> nace de juegos como </w:t>
-      </w:r>
+        <w:t>Roads</w:t>
+      </w:r>
+      <w:proofErr w:type="spellEnd"/>
       <w:r>
         <w:rPr>
           <w:rFonts w:eastAsia="Times New Roman"/>
@@ -3810,15 +4138,9 @@
           <w:iCs/>
           <w:lang w:eastAsia="es-ES"/>
         </w:rPr>
-        <w:t>Excitebike</w:t>
-      </w:r>
-      <w:r>
-        <w:rPr>
-          <w:rFonts w:eastAsia="Times New Roman"/>
-          <w:lang w:eastAsia="es-ES"/>
-        </w:rPr>
-        <w:t xml:space="preserve">, </w:t>
-      </w:r>
+        <w:t xml:space="preserve"> </w:t>
+      </w:r>
+      <w:proofErr w:type="spellStart"/>
       <w:r>
         <w:rPr>
           <w:rFonts w:eastAsia="Times New Roman"/>
@@ -3826,15 +4148,9 @@
           <w:iCs/>
           <w:lang w:eastAsia="es-ES"/>
         </w:rPr>
-        <w:t>Uphill</w:t>
-      </w:r>
-      <w:r>
-        <w:rPr>
-          <w:rFonts w:eastAsia="Times New Roman"/>
-          <w:lang w:eastAsia="es-ES"/>
-        </w:rPr>
-        <w:t xml:space="preserve"> </w:t>
-      </w:r>
+        <w:t>Of</w:t>
+      </w:r>
+      <w:proofErr w:type="spellEnd"/>
       <w:r>
         <w:rPr>
           <w:rFonts w:eastAsia="Times New Roman"/>
@@ -3842,15 +4158,9 @@
           <w:iCs/>
           <w:lang w:eastAsia="es-ES"/>
         </w:rPr>
-        <w:t>Rush</w:t>
-      </w:r>
-      <w:r>
-        <w:rPr>
-          <w:rFonts w:eastAsia="Times New Roman"/>
-          <w:lang w:eastAsia="es-ES"/>
-        </w:rPr>
-        <w:t xml:space="preserve">, </w:t>
-      </w:r>
+        <w:t xml:space="preserve"> </w:t>
+      </w:r>
+      <w:proofErr w:type="spellStart"/>
       <w:r>
         <w:rPr>
           <w:rFonts w:eastAsia="Times New Roman"/>
@@ -3858,15 +4168,17 @@
           <w:iCs/>
           <w:lang w:eastAsia="es-ES"/>
         </w:rPr>
-        <w:t>Zombie Squado</w:t>
-      </w:r>
-      <w:r>
-        <w:rPr>
-          <w:rFonts w:eastAsia="Times New Roman"/>
-          <w:lang w:eastAsia="es-ES"/>
-        </w:rPr>
-        <w:t xml:space="preserve"> y </w:t>
-      </w:r>
+        <w:t>Salvation</w:t>
+      </w:r>
+      <w:proofErr w:type="spellEnd"/>
+      <w:r>
+        <w:rPr>
+          <w:rFonts w:eastAsia="Times New Roman"/>
+          <w:lang w:eastAsia="es-ES"/>
+        </w:rPr>
+        <w:t xml:space="preserve"> nace de juegos como </w:t>
+      </w:r>
+      <w:proofErr w:type="spellStart"/>
       <w:r>
         <w:rPr>
           <w:rFonts w:eastAsia="Times New Roman"/>
@@ -3874,8 +4186,110 @@
           <w:iCs/>
           <w:lang w:eastAsia="es-ES"/>
         </w:rPr>
-        <w:t>Little Big Planet</w:t>
-      </w:r>
+        <w:t>Excitebike</w:t>
+      </w:r>
+      <w:proofErr w:type="spellEnd"/>
+      <w:r>
+        <w:rPr>
+          <w:rFonts w:eastAsia="Times New Roman"/>
+          <w:lang w:eastAsia="es-ES"/>
+        </w:rPr>
+        <w:t xml:space="preserve">, </w:t>
+      </w:r>
+      <w:proofErr w:type="spellStart"/>
+      <w:r>
+        <w:rPr>
+          <w:rFonts w:eastAsia="Times New Roman"/>
+          <w:i/>
+          <w:iCs/>
+          <w:lang w:eastAsia="es-ES"/>
+        </w:rPr>
+        <w:t>Uphill</w:t>
+      </w:r>
+      <w:proofErr w:type="spellEnd"/>
+      <w:r>
+        <w:rPr>
+          <w:rFonts w:eastAsia="Times New Roman"/>
+          <w:lang w:eastAsia="es-ES"/>
+        </w:rPr>
+        <w:t xml:space="preserve"> </w:t>
+      </w:r>
+      <w:r>
+        <w:rPr>
+          <w:rFonts w:eastAsia="Times New Roman"/>
+          <w:i/>
+          <w:iCs/>
+          <w:lang w:eastAsia="es-ES"/>
+        </w:rPr>
+        <w:t>Rush</w:t>
+      </w:r>
+      <w:r>
+        <w:rPr>
+          <w:rFonts w:eastAsia="Times New Roman"/>
+          <w:lang w:eastAsia="es-ES"/>
+        </w:rPr>
+        <w:t xml:space="preserve">, </w:t>
+      </w:r>
+      <w:proofErr w:type="spellStart"/>
+      <w:proofErr w:type="gramStart"/>
+      <w:r>
+        <w:rPr>
+          <w:rFonts w:eastAsia="Times New Roman"/>
+          <w:i/>
+          <w:iCs/>
+          <w:lang w:eastAsia="es-ES"/>
+        </w:rPr>
+        <w:t>Zombie</w:t>
+      </w:r>
+      <w:proofErr w:type="spellEnd"/>
+      <w:proofErr w:type="gramEnd"/>
+      <w:r>
+        <w:rPr>
+          <w:rFonts w:eastAsia="Times New Roman"/>
+          <w:i/>
+          <w:iCs/>
+          <w:lang w:eastAsia="es-ES"/>
+        </w:rPr>
+        <w:t xml:space="preserve"> </w:t>
+      </w:r>
+      <w:proofErr w:type="spellStart"/>
+      <w:r>
+        <w:rPr>
+          <w:rFonts w:eastAsia="Times New Roman"/>
+          <w:i/>
+          <w:iCs/>
+          <w:lang w:eastAsia="es-ES"/>
+        </w:rPr>
+        <w:t>Squado</w:t>
+      </w:r>
+      <w:proofErr w:type="spellEnd"/>
+      <w:r>
+        <w:rPr>
+          <w:rFonts w:eastAsia="Times New Roman"/>
+          <w:lang w:eastAsia="es-ES"/>
+        </w:rPr>
+        <w:t xml:space="preserve"> y </w:t>
+      </w:r>
+      <w:r>
+        <w:rPr>
+          <w:rFonts w:eastAsia="Times New Roman"/>
+          <w:i/>
+          <w:iCs/>
+          <w:lang w:eastAsia="es-ES"/>
+        </w:rPr>
+        <w:t xml:space="preserve">Little Big </w:t>
+      </w:r>
+      <w:proofErr w:type="spellStart"/>
+      <w:r>
+        <w:rPr>
+          <w:rFonts w:eastAsia="Times New Roman"/>
+          <w:i/>
+          <w:iCs/>
+          <w:lang w:eastAsia="es-ES"/>
+        </w:rPr>
+        <w:t>Planet</w:t>
+      </w:r>
+      <w:proofErr w:type="spellEnd"/>
       <w:r>
         <w:rPr>
           <w:rFonts w:eastAsia="Times New Roman"/>
@@ -3997,7 +4411,7 @@
           <w:lang w:eastAsia="es-ES"/>
         </w:rPr>
       </w:pPr>
-      <w:bookmarkStart w:id="4" w:name="_Toc534924372"/>
+      <w:bookmarkStart w:id="6" w:name="_Toc534924372"/>
       <w:r>
         <w:rPr>
           <w:rFonts w:eastAsia="Times New Roman"/>
@@ -4005,7 +4419,7 @@
         </w:rPr>
         <w:t>Propósito y Público Objetivo</w:t>
       </w:r>
-      <w:bookmarkEnd w:id="4"/>
+      <w:bookmarkEnd w:id="6"/>
     </w:p>
     <w:p>
       <w:pPr>
@@ -4073,7 +4487,7 @@
           <w:lang w:eastAsia="es-ES"/>
         </w:rPr>
       </w:pPr>
-      <w:bookmarkStart w:id="5" w:name="_Toc534924373"/>
+      <w:bookmarkStart w:id="7" w:name="_Toc534924373"/>
       <w:r>
         <w:rPr>
           <w:rFonts w:eastAsia="Times New Roman"/>
@@ -4082,7 +4496,7 @@
         <w:lastRenderedPageBreak/>
         <w:t>Alcance</w:t>
       </w:r>
-      <w:bookmarkEnd w:id="5"/>
+      <w:bookmarkEnd w:id="7"/>
     </w:p>
     <w:p>
       <w:pPr>
@@ -4108,7 +4522,7 @@
           <w:lang w:eastAsia="es-ES"/>
         </w:rPr>
       </w:pPr>
-      <w:bookmarkStart w:id="6" w:name="_Toc534924374"/>
+      <w:bookmarkStart w:id="8" w:name="_Toc534924374"/>
       <w:r>
         <w:rPr>
           <w:rFonts w:eastAsia="Times New Roman"/>
@@ -4116,7 +4530,7 @@
         </w:rPr>
         <w:t>Mecánicas de juego</w:t>
       </w:r>
-      <w:bookmarkEnd w:id="6"/>
+      <w:bookmarkEnd w:id="8"/>
     </w:p>
     <w:p>
       <w:pPr>
@@ -4132,14 +4546,52 @@
         </w:rPr>
         <w:t xml:space="preserve">En este apartado se explicará de forma detalla las mecánicas de juego que determinan a </w:t>
       </w:r>
+      <w:proofErr w:type="spellStart"/>
       <w:r>
         <w:rPr>
           <w:rFonts w:eastAsia="Times New Roman"/>
           <w:i/>
           <w:lang w:eastAsia="es-ES"/>
         </w:rPr>
-        <w:t>Roads Of Salvation</w:t>
-      </w:r>
+        <w:t>Roads</w:t>
+      </w:r>
+      <w:proofErr w:type="spellEnd"/>
+      <w:r>
+        <w:rPr>
+          <w:rFonts w:eastAsia="Times New Roman"/>
+          <w:i/>
+          <w:lang w:eastAsia="es-ES"/>
+        </w:rPr>
+        <w:t xml:space="preserve"> </w:t>
+      </w:r>
+      <w:proofErr w:type="spellStart"/>
+      <w:r>
+        <w:rPr>
+          <w:rFonts w:eastAsia="Times New Roman"/>
+          <w:i/>
+          <w:lang w:eastAsia="es-ES"/>
+        </w:rPr>
+        <w:t>Of</w:t>
+      </w:r>
+      <w:proofErr w:type="spellEnd"/>
+      <w:r>
+        <w:rPr>
+          <w:rFonts w:eastAsia="Times New Roman"/>
+          <w:i/>
+          <w:lang w:eastAsia="es-ES"/>
+        </w:rPr>
+        <w:t xml:space="preserve"> </w:t>
+      </w:r>
+      <w:proofErr w:type="spellStart"/>
+      <w:r>
+        <w:rPr>
+          <w:rFonts w:eastAsia="Times New Roman"/>
+          <w:i/>
+          <w:lang w:eastAsia="es-ES"/>
+        </w:rPr>
+        <w:t>Salvation</w:t>
+      </w:r>
+      <w:proofErr w:type="spellEnd"/>
       <w:r>
         <w:rPr>
           <w:rFonts w:eastAsia="Times New Roman"/>
@@ -4157,7 +4609,7 @@
           <w:lang w:eastAsia="es-ES"/>
         </w:rPr>
       </w:pPr>
-      <w:bookmarkStart w:id="7" w:name="_Toc534924375"/>
+      <w:bookmarkStart w:id="9" w:name="_Toc534924375"/>
       <w:r>
         <w:rPr>
           <w:rFonts w:eastAsia="Times New Roman"/>
@@ -4165,7 +4617,7 @@
         </w:rPr>
         <w:t>Jugabilidad</w:t>
       </w:r>
-      <w:bookmarkEnd w:id="7"/>
+      <w:bookmarkEnd w:id="9"/>
     </w:p>
     <w:p>
       <w:pPr>
@@ -4261,7 +4713,7 @@
           <w:lang w:eastAsia="es-ES"/>
         </w:rPr>
       </w:pPr>
-      <w:bookmarkStart w:id="8" w:name="_Toc534924376"/>
+      <w:bookmarkStart w:id="10" w:name="_Toc534924376"/>
       <w:r>
         <w:rPr>
           <w:rFonts w:eastAsia="Times New Roman"/>
@@ -4269,21 +4721,37 @@
         </w:rPr>
         <w:t>Movimientos</w:t>
       </w:r>
-      <w:bookmarkEnd w:id="8"/>
-    </w:p>
-    <w:p>
-      <w:pPr>
-        <w:rPr>
-          <w:rFonts w:eastAsia="Times New Roman"/>
-          <w:lang w:eastAsia="es-ES"/>
-        </w:rPr>
-      </w:pPr>
-      <w:r>
-        <w:rPr>
-          <w:rFonts w:eastAsia="Times New Roman"/>
-          <w:lang w:eastAsia="es-ES"/>
-        </w:rPr>
-        <w:t>Al tratarse de un juego tipo scroll lateral en tres dimensiones, es necesario mencionar que la cámara estará en una posición de unos -60º respecto al eje horizontal del escenario y 30º respecto al eje vertical, para dotar a esta de profundidad</w:t>
+      <w:bookmarkEnd w:id="10"/>
+    </w:p>
+    <w:p>
+      <w:pPr>
+        <w:rPr>
+          <w:rFonts w:eastAsia="Times New Roman"/>
+          <w:lang w:eastAsia="es-ES"/>
+        </w:rPr>
+      </w:pPr>
+      <w:r>
+        <w:rPr>
+          <w:rFonts w:eastAsia="Times New Roman"/>
+          <w:lang w:eastAsia="es-ES"/>
+        </w:rPr>
+        <w:t xml:space="preserve">Al tratarse de un juego tipo </w:t>
+      </w:r>
+      <w:proofErr w:type="spellStart"/>
+      <w:r>
+        <w:rPr>
+          <w:rFonts w:eastAsia="Times New Roman"/>
+          <w:lang w:eastAsia="es-ES"/>
+        </w:rPr>
+        <w:t>scroll</w:t>
+      </w:r>
+      <w:proofErr w:type="spellEnd"/>
+      <w:r>
+        <w:rPr>
+          <w:rFonts w:eastAsia="Times New Roman"/>
+          <w:lang w:eastAsia="es-ES"/>
+        </w:rPr>
+        <w:t xml:space="preserve"> lateral en tres dimensiones, es necesario mencionar que la cámara estará en una posición de unos -60º respecto al eje horizontal del escenario y 30º respecto al eje vertical, para dotar a esta de profundidad</w:t>
       </w:r>
       <w:r>
         <w:rPr>
@@ -4357,7 +4825,23 @@
           <w:rFonts w:eastAsia="Times New Roman"/>
           <w:lang w:eastAsia="es-ES"/>
         </w:rPr>
-        <w:t>Los controles están adaptados para jugarse en navegadores, tanto en dispositivos móviles como en ordenadores o tablets. A continuación, se muestran unos ejemplos de cómo serían en teclado o en pantalla: en teclado usamos las teclas WASD para acelerar/frenar y cambiar de carril y en la pantalla pulsamos unos botones a los laterales o deslizamos el dedo hacia arriba o abajo.</w:t>
+        <w:t xml:space="preserve">Los controles están adaptados para jugarse en navegadores, tanto en dispositivos móviles como en ordenadores o </w:t>
+      </w:r>
+      <w:proofErr w:type="spellStart"/>
+      <w:r>
+        <w:rPr>
+          <w:rFonts w:eastAsia="Times New Roman"/>
+          <w:lang w:eastAsia="es-ES"/>
+        </w:rPr>
+        <w:t>tablets</w:t>
+      </w:r>
+      <w:proofErr w:type="spellEnd"/>
+      <w:r>
+        <w:rPr>
+          <w:rFonts w:eastAsia="Times New Roman"/>
+          <w:lang w:eastAsia="es-ES"/>
+        </w:rPr>
+        <w:t>. A continuación, se muestran unos ejemplos de cómo serían en teclado o en pantalla: en teclado usamos las teclas WASD para acelerar/frenar y cambiar de carril y en la pantalla pulsamos unos botones a los laterales o deslizamos el dedo hacia arriba o abajo.</w:t>
       </w:r>
     </w:p>
     <w:p>
@@ -4425,24 +4909,14 @@
       <w:r>
         <w:t xml:space="preserve">Ilustración </w:t>
       </w:r>
-      <w:r>
-        <w:fldChar w:fldCharType="begin"/>
-      </w:r>
-      <w:r>
-        <w:instrText xml:space="preserve"> SEQ Ilustración \* ARABIC </w:instrText>
-      </w:r>
-      <w:r>
-        <w:fldChar w:fldCharType="separate"/>
-      </w:r>
-      <w:r>
-        <w:rPr>
-          <w:noProof/>
-        </w:rPr>
-        <w:t>1</w:t>
-      </w:r>
-      <w:r>
-        <w:fldChar w:fldCharType="end"/>
-      </w:r>
+      <w:fldSimple w:instr=" SEQ Ilustración \* ARABIC ">
+        <w:r>
+          <w:rPr>
+            <w:noProof/>
+          </w:rPr>
+          <w:t>1</w:t>
+        </w:r>
+      </w:fldSimple>
       <w:r>
         <w:t>:</w:t>
       </w:r>
@@ -4517,29 +4991,16 @@
       <w:r>
         <w:t xml:space="preserve">Ilustración </w:t>
       </w:r>
-      <w:r>
-        <w:fldChar w:fldCharType="begin"/>
-      </w:r>
-      <w:r>
-        <w:instrText xml:space="preserve"> SEQ Ilustración \* ARABIC </w:instrText>
-      </w:r>
-      <w:r>
-        <w:fldChar w:fldCharType="separate"/>
-      </w:r>
-      <w:r>
-        <w:rPr>
-          <w:noProof/>
-        </w:rPr>
-        <w:t>2</w:t>
-      </w:r>
-      <w:r>
-        <w:fldChar w:fldCharType="end"/>
-      </w:r>
-      <w:r>
-        <w:t xml:space="preserve">: </w:t>
-      </w:r>
-      <w:r>
-        <w:t>E</w:t>
+      <w:fldSimple w:instr=" SEQ Ilustración \* ARABIC ">
+        <w:r>
+          <w:rPr>
+            <w:noProof/>
+          </w:rPr>
+          <w:t>2</w:t>
+        </w:r>
+      </w:fldSimple>
+      <w:r>
+        <w:t>: E</w:t>
       </w:r>
       <w:r>
         <w:t>jemplo de controles en teclado</w:t>
@@ -4552,7 +5013,7 @@
           <w:rStyle w:val="Ttulo1Car"/>
         </w:rPr>
       </w:pPr>
-      <w:bookmarkStart w:id="9" w:name="_Toc534924377"/>
+      <w:bookmarkStart w:id="11" w:name="_Toc534924377"/>
       <w:r>
         <w:rPr>
           <w:rFonts w:eastAsia="Times New Roman"/>
@@ -4560,7 +5021,7 @@
         </w:rPr>
         <w:t>Niveles</w:t>
       </w:r>
-      <w:bookmarkEnd w:id="9"/>
+      <w:bookmarkEnd w:id="11"/>
     </w:p>
     <w:p>
       <w:pPr>
@@ -4593,7 +5054,25 @@
           <w:color w:val="000000"/>
           <w:lang w:eastAsia="es-ES"/>
         </w:rPr>
-        <w:t>Los escenarios tendrán una estructura similar en ambos caminos, pero cambiará la estética, los objetos en pantalla, el asset del jugador y habrá variaciones en el terreno, como saltos distintos, zonas elevadas, etc.</w:t>
+        <w:t xml:space="preserve">Los escenarios tendrán una estructura similar en ambos caminos, pero cambiará la estética, los objetos en pantalla, el </w:t>
+      </w:r>
+      <w:proofErr w:type="spellStart"/>
+      <w:r>
+        <w:rPr>
+          <w:rFonts w:eastAsia="Times New Roman"/>
+          <w:color w:val="000000"/>
+          <w:lang w:eastAsia="es-ES"/>
+        </w:rPr>
+        <w:t>asset</w:t>
+      </w:r>
+      <w:proofErr w:type="spellEnd"/>
+      <w:r>
+        <w:rPr>
+          <w:rFonts w:eastAsia="Times New Roman"/>
+          <w:color w:val="000000"/>
+          <w:lang w:eastAsia="es-ES"/>
+        </w:rPr>
+        <w:t xml:space="preserve"> del jugador y habrá variaciones en el terreno, como saltos distintos, zonas elevadas, etc.</w:t>
       </w:r>
     </w:p>
     <w:p>
@@ -4605,7 +5084,7 @@
           <w:lang w:eastAsia="es-ES"/>
         </w:rPr>
       </w:pPr>
-      <w:bookmarkStart w:id="10" w:name="_Toc534924378"/>
+      <w:bookmarkStart w:id="12" w:name="_Toc534924378"/>
       <w:r>
         <w:rPr>
           <w:rFonts w:eastAsia="Times New Roman"/>
@@ -4614,7 +5093,7 @@
         <w:lastRenderedPageBreak/>
         <w:t>Dificultad</w:t>
       </w:r>
-      <w:bookmarkEnd w:id="10"/>
+      <w:bookmarkEnd w:id="12"/>
     </w:p>
     <w:p>
       <w:pPr>
@@ -4657,7 +5136,7 @@
           <w:lang w:eastAsia="es-ES"/>
         </w:rPr>
       </w:pPr>
-      <w:bookmarkStart w:id="11" w:name="_Toc534924379"/>
+      <w:bookmarkStart w:id="13" w:name="_Toc534924379"/>
       <w:r>
         <w:rPr>
           <w:rFonts w:eastAsia="Times New Roman"/>
@@ -4665,7 +5144,7 @@
         </w:rPr>
         <w:t>Puntuación</w:t>
       </w:r>
-      <w:bookmarkEnd w:id="11"/>
+      <w:bookmarkEnd w:id="13"/>
     </w:p>
     <w:p>
       <w:pPr>
@@ -4721,7 +5200,7 @@
           <w:lang w:eastAsia="es-ES"/>
         </w:rPr>
       </w:pPr>
-      <w:bookmarkStart w:id="12" w:name="_Toc534924380"/>
+      <w:bookmarkStart w:id="14" w:name="_Toc534924380"/>
       <w:r>
         <w:rPr>
           <w:rFonts w:eastAsia="Times New Roman"/>
@@ -4729,7 +5208,7 @@
         </w:rPr>
         <w:t>Flujo de Juego</w:t>
       </w:r>
-      <w:bookmarkEnd w:id="12"/>
+      <w:bookmarkEnd w:id="14"/>
     </w:p>
     <w:p>
       <w:pPr>
@@ -4745,6 +5224,7 @@
         </w:rPr>
         <w:t xml:space="preserve">En este apartado se detallará con precisión una partida del juego </w:t>
       </w:r>
+      <w:proofErr w:type="spellStart"/>
       <w:r>
         <w:rPr>
           <w:rFonts w:eastAsia="Times New Roman"/>
@@ -4752,8 +5232,49 @@
           <w:iCs/>
           <w:lang w:eastAsia="es-ES"/>
         </w:rPr>
-        <w:t>Roads Of Salvation</w:t>
-      </w:r>
+        <w:t>Roads</w:t>
+      </w:r>
+      <w:proofErr w:type="spellEnd"/>
+      <w:r>
+        <w:rPr>
+          <w:rFonts w:eastAsia="Times New Roman"/>
+          <w:i/>
+          <w:iCs/>
+          <w:lang w:eastAsia="es-ES"/>
+        </w:rPr>
+        <w:t xml:space="preserve"> </w:t>
+      </w:r>
+      <w:proofErr w:type="spellStart"/>
+      <w:r>
+        <w:rPr>
+          <w:rFonts w:eastAsia="Times New Roman"/>
+          <w:i/>
+          <w:iCs/>
+          <w:lang w:eastAsia="es-ES"/>
+        </w:rPr>
+        <w:t>Of</w:t>
+      </w:r>
+      <w:proofErr w:type="spellEnd"/>
+      <w:r>
+        <w:rPr>
+          <w:rFonts w:eastAsia="Times New Roman"/>
+          <w:i/>
+          <w:iCs/>
+          <w:lang w:eastAsia="es-ES"/>
+        </w:rPr>
+        <w:t xml:space="preserve"> </w:t>
+      </w:r>
+      <w:proofErr w:type="spellStart"/>
+      <w:r>
+        <w:rPr>
+          <w:rFonts w:eastAsia="Times New Roman"/>
+          <w:i/>
+          <w:iCs/>
+          <w:lang w:eastAsia="es-ES"/>
+        </w:rPr>
+        <w:t>Salvation</w:t>
+      </w:r>
+      <w:proofErr w:type="spellEnd"/>
       <w:r>
         <w:rPr>
           <w:rFonts w:eastAsia="Times New Roman"/>
@@ -4774,7 +5295,23 @@
           <w:rFonts w:eastAsia="Times New Roman"/>
           <w:lang w:eastAsia="es-ES"/>
         </w:rPr>
-        <w:t>Cuando el juego se inicie, se mostrará un menú con una estética tipo cartoon con las siguientes opciones:</w:t>
+        <w:t xml:space="preserve">Cuando el juego se inicie, se mostrará un menú con una estética tipo </w:t>
+      </w:r>
+      <w:proofErr w:type="spellStart"/>
+      <w:r>
+        <w:rPr>
+          <w:rFonts w:eastAsia="Times New Roman"/>
+          <w:lang w:eastAsia="es-ES"/>
+        </w:rPr>
+        <w:t>cartoon</w:t>
+      </w:r>
+      <w:proofErr w:type="spellEnd"/>
+      <w:r>
+        <w:rPr>
+          <w:rFonts w:eastAsia="Times New Roman"/>
+          <w:lang w:eastAsia="es-ES"/>
+        </w:rPr>
+        <w:t xml:space="preserve"> con las siguientes opciones:</w:t>
       </w:r>
     </w:p>
     <w:p>
@@ -4889,7 +5426,23 @@
           <w:rFonts w:eastAsia="Times New Roman"/>
           <w:lang w:eastAsia="es-ES"/>
         </w:rPr>
-        <w:t>Si el jugador elige la opción de “Jugar”, se dará paso a un nivel 0 que actuará como tutorial. Allí, el jugador aprenderá las mecánicas básicas, cómo manejar el vehículo que controla, cómo conseguir puntos o cómo superar los obstáculos. La estética de este nivel es plana, sin adornos ni sprites, sólo un circuito de color cartón y un personaje subido encima de un aerodeslizador. Si ya se ha jugado previamente el tutorial, este se podrá saltar.</w:t>
+        <w:t xml:space="preserve">Si el jugador elige la opción de “Jugar”, se dará paso a un nivel 0 que actuará como tutorial. Allí, el jugador aprenderá las mecánicas básicas, cómo manejar el vehículo que controla, cómo conseguir puntos o cómo superar los obstáculos. La estética de este nivel es plana, sin adornos ni </w:t>
+      </w:r>
+      <w:proofErr w:type="spellStart"/>
+      <w:r>
+        <w:rPr>
+          <w:rFonts w:eastAsia="Times New Roman"/>
+          <w:lang w:eastAsia="es-ES"/>
+        </w:rPr>
+        <w:t>sprites</w:t>
+      </w:r>
+      <w:proofErr w:type="spellEnd"/>
+      <w:r>
+        <w:rPr>
+          <w:rFonts w:eastAsia="Times New Roman"/>
+          <w:lang w:eastAsia="es-ES"/>
+        </w:rPr>
+        <w:t>, sólo un circuito de color cartón y un personaje subido encima de un aerodeslizador. Si ya se ha jugado previamente el tutorial, este se podrá saltar.</w:t>
       </w:r>
     </w:p>
     <w:p>
@@ -5047,7 +5600,7 @@
           <w:lang w:eastAsia="es-ES"/>
         </w:rPr>
       </w:pPr>
-      <w:bookmarkStart w:id="13" w:name="_Toc534924381"/>
+      <w:bookmarkStart w:id="15" w:name="_Toc534924381"/>
       <w:r>
         <w:rPr>
           <w:rFonts w:eastAsia="Times New Roman"/>
@@ -5055,7 +5608,7 @@
         </w:rPr>
         <w:t>Personajes, objetos y escenarios.</w:t>
       </w:r>
-      <w:bookmarkEnd w:id="13"/>
+      <w:bookmarkEnd w:id="15"/>
     </w:p>
     <w:p>
       <w:pPr>
@@ -5078,15 +5631,9 @@
           <w:iCs/>
           <w:lang w:eastAsia="es-ES"/>
         </w:rPr>
-        <w:t>“Little Big Planet</w:t>
-      </w:r>
-      <w:r>
-        <w:rPr>
-          <w:rFonts w:eastAsia="Times New Roman"/>
-          <w:lang w:eastAsia="es-ES"/>
-        </w:rPr>
-        <w:t>”, “</w:t>
-      </w:r>
+        <w:t xml:space="preserve">“Little Big </w:t>
+      </w:r>
+      <w:proofErr w:type="spellStart"/>
       <w:r>
         <w:rPr>
           <w:rFonts w:eastAsia="Times New Roman"/>
@@ -5094,15 +5641,17 @@
           <w:iCs/>
           <w:lang w:eastAsia="es-ES"/>
         </w:rPr>
-        <w:t>Overcooked</w:t>
-      </w:r>
-      <w:r>
-        <w:rPr>
-          <w:rFonts w:eastAsia="Times New Roman"/>
-          <w:lang w:eastAsia="es-ES"/>
-        </w:rPr>
-        <w:t>” o "</w:t>
-      </w:r>
+        <w:t>Planet</w:t>
+      </w:r>
+      <w:proofErr w:type="spellEnd"/>
+      <w:r>
+        <w:rPr>
+          <w:rFonts w:eastAsia="Times New Roman"/>
+          <w:lang w:eastAsia="es-ES"/>
+        </w:rPr>
+        <w:t>”, “</w:t>
+      </w:r>
+      <w:proofErr w:type="spellStart"/>
       <w:r>
         <w:rPr>
           <w:rFonts w:eastAsia="Times New Roman"/>
@@ -5110,7 +5659,44 @@
           <w:iCs/>
           <w:lang w:eastAsia="es-ES"/>
         </w:rPr>
-        <w:t>Cross the Road</w:t>
+        <w:t>Overcooked</w:t>
+      </w:r>
+      <w:proofErr w:type="spellEnd"/>
+      <w:r>
+        <w:rPr>
+          <w:rFonts w:eastAsia="Times New Roman"/>
+          <w:lang w:eastAsia="es-ES"/>
+        </w:rPr>
+        <w:t>” o "</w:t>
+      </w:r>
+      <w:r>
+        <w:rPr>
+          <w:rFonts w:eastAsia="Times New Roman"/>
+          <w:i/>
+          <w:iCs/>
+          <w:lang w:eastAsia="es-ES"/>
+        </w:rPr>
+        <w:t xml:space="preserve">Cross </w:t>
+      </w:r>
+      <w:proofErr w:type="spellStart"/>
+      <w:r>
+        <w:rPr>
+          <w:rFonts w:eastAsia="Times New Roman"/>
+          <w:i/>
+          <w:iCs/>
+          <w:lang w:eastAsia="es-ES"/>
+        </w:rPr>
+        <w:t>the</w:t>
+      </w:r>
+      <w:proofErr w:type="spellEnd"/>
+      <w:r>
+        <w:rPr>
+          <w:rFonts w:eastAsia="Times New Roman"/>
+          <w:i/>
+          <w:iCs/>
+          <w:lang w:eastAsia="es-ES"/>
+        </w:rPr>
+        <w:t xml:space="preserve"> Road</w:t>
       </w:r>
       <w:r>
         <w:rPr>
@@ -5131,7 +5717,23 @@
           <w:rFonts w:eastAsia="Times New Roman"/>
           <w:lang w:eastAsia="es-ES"/>
         </w:rPr>
-        <w:t>habrá diversas figuras geométricas con estilo cartoon y apariencia graciosa en 3 dimensiones.</w:t>
+        <w:t xml:space="preserve">habrá diversas figuras geométricas con estilo </w:t>
+      </w:r>
+      <w:proofErr w:type="spellStart"/>
+      <w:r>
+        <w:rPr>
+          <w:rFonts w:eastAsia="Times New Roman"/>
+          <w:lang w:eastAsia="es-ES"/>
+        </w:rPr>
+        <w:t>cartoon</w:t>
+      </w:r>
+      <w:proofErr w:type="spellEnd"/>
+      <w:r>
+        <w:rPr>
+          <w:rFonts w:eastAsia="Times New Roman"/>
+          <w:lang w:eastAsia="es-ES"/>
+        </w:rPr>
+        <w:t xml:space="preserve"> y apariencia graciosa en 3 dimensiones.</w:t>
       </w:r>
     </w:p>
     <w:p>
@@ -5143,7 +5745,7 @@
           <w:lang w:eastAsia="es-ES"/>
         </w:rPr>
       </w:pPr>
-      <w:bookmarkStart w:id="14" w:name="_Toc534924382"/>
+      <w:bookmarkStart w:id="16" w:name="_Toc534924382"/>
       <w:r>
         <w:rPr>
           <w:rFonts w:eastAsia="Times New Roman"/>
@@ -5151,7 +5753,7 @@
         </w:rPr>
         <w:t>Protagonista</w:t>
       </w:r>
-      <w:bookmarkEnd w:id="14"/>
+      <w:bookmarkEnd w:id="16"/>
     </w:p>
     <w:p>
       <w:pPr>
@@ -5318,7 +5920,7 @@
           <w:lang w:eastAsia="es-ES"/>
         </w:rPr>
       </w:pPr>
-      <w:bookmarkStart w:id="15" w:name="_Toc534924383"/>
+      <w:bookmarkStart w:id="17" w:name="_Toc534924383"/>
       <w:r>
         <w:rPr>
           <w:rFonts w:eastAsia="Times New Roman"/>
@@ -5326,7 +5928,7 @@
         </w:rPr>
         <w:t>Señoras mayores</w:t>
       </w:r>
-      <w:bookmarkEnd w:id="15"/>
+      <w:bookmarkEnd w:id="17"/>
     </w:p>
     <w:p>
       <w:pPr>
@@ -5365,7 +5967,7 @@
           <w:lang w:eastAsia="es-ES"/>
         </w:rPr>
       </w:pPr>
-      <w:bookmarkStart w:id="16" w:name="_Toc534924384"/>
+      <w:bookmarkStart w:id="18" w:name="_Toc534924384"/>
       <w:r>
         <w:rPr>
           <w:rFonts w:eastAsia="Times New Roman"/>
@@ -5373,7 +5975,7 @@
         </w:rPr>
         <w:t>Perseguidores</w:t>
       </w:r>
-      <w:bookmarkEnd w:id="16"/>
+      <w:bookmarkEnd w:id="18"/>
     </w:p>
     <w:p>
       <w:pPr>
@@ -5412,7 +6014,7 @@
           <w:lang w:eastAsia="es-ES"/>
         </w:rPr>
       </w:pPr>
-      <w:bookmarkStart w:id="17" w:name="_Toc534924385"/>
+      <w:bookmarkStart w:id="19" w:name="_Toc534924385"/>
       <w:r>
         <w:rPr>
           <w:rFonts w:eastAsia="Times New Roman"/>
@@ -5420,21 +6022,37 @@
         </w:rPr>
         <w:t>Objetos coleccionables.</w:t>
       </w:r>
-      <w:bookmarkEnd w:id="17"/>
-    </w:p>
-    <w:p>
-      <w:pPr>
-        <w:rPr>
-          <w:rFonts w:eastAsia="Times New Roman"/>
-          <w:lang w:eastAsia="es-ES"/>
-        </w:rPr>
-      </w:pPr>
-      <w:r>
-        <w:rPr>
-          <w:rFonts w:eastAsia="Times New Roman"/>
-          <w:lang w:eastAsia="es-ES"/>
-        </w:rPr>
-        <w:t>En todos los escenarios, el protagonista deberá ir recogiendo diferentes objetos para conseguir más puntos. Estos objetos serán: Biblias, botellas de agua bendita, halos, pentáculos, símbolos satánicos, y discos de black metal.</w:t>
+      <w:bookmarkEnd w:id="19"/>
+    </w:p>
+    <w:p>
+      <w:pPr>
+        <w:rPr>
+          <w:rFonts w:eastAsia="Times New Roman"/>
+          <w:lang w:eastAsia="es-ES"/>
+        </w:rPr>
+      </w:pPr>
+      <w:r>
+        <w:rPr>
+          <w:rFonts w:eastAsia="Times New Roman"/>
+          <w:lang w:eastAsia="es-ES"/>
+        </w:rPr>
+        <w:t xml:space="preserve">En todos los escenarios, el protagonista deberá ir recogiendo diferentes objetos para conseguir más puntos. Estos objetos serán: Biblias, botellas de agua bendita, halos, pentáculos, símbolos satánicos, y discos de </w:t>
+      </w:r>
+      <w:proofErr w:type="spellStart"/>
+      <w:r>
+        <w:rPr>
+          <w:rFonts w:eastAsia="Times New Roman"/>
+          <w:lang w:eastAsia="es-ES"/>
+        </w:rPr>
+        <w:t>black</w:t>
+      </w:r>
+      <w:proofErr w:type="spellEnd"/>
+      <w:r>
+        <w:rPr>
+          <w:rFonts w:eastAsia="Times New Roman"/>
+          <w:lang w:eastAsia="es-ES"/>
+        </w:rPr>
+        <w:t xml:space="preserve"> metal.</w:t>
       </w:r>
     </w:p>
     <w:p>
@@ -5446,7 +6064,7 @@
           <w:lang w:eastAsia="es-ES"/>
         </w:rPr>
       </w:pPr>
-      <w:bookmarkStart w:id="18" w:name="_Toc534924386"/>
+      <w:bookmarkStart w:id="20" w:name="_Toc534924386"/>
       <w:r>
         <w:rPr>
           <w:rFonts w:eastAsia="Times New Roman"/>
@@ -5455,7 +6073,7 @@
         <w:lastRenderedPageBreak/>
         <w:t>Escenarios</w:t>
       </w:r>
-      <w:bookmarkEnd w:id="18"/>
+      <w:bookmarkEnd w:id="20"/>
     </w:p>
     <w:p>
       <w:pPr>
@@ -5499,7 +6117,23 @@
           <w:rFonts w:eastAsia="Times New Roman"/>
           <w:lang w:eastAsia="es-ES"/>
         </w:rPr>
-        <w:t>: escenario sin assets ni fondo, con un color marrón cartón. Sirve para que el jugador entienda las mecánicas básicas del juego y practique.</w:t>
+        <w:t xml:space="preserve">: escenario sin </w:t>
+      </w:r>
+      <w:proofErr w:type="spellStart"/>
+      <w:r>
+        <w:rPr>
+          <w:rFonts w:eastAsia="Times New Roman"/>
+          <w:lang w:eastAsia="es-ES"/>
+        </w:rPr>
+        <w:t>assets</w:t>
+      </w:r>
+      <w:proofErr w:type="spellEnd"/>
+      <w:r>
+        <w:rPr>
+          <w:rFonts w:eastAsia="Times New Roman"/>
+          <w:lang w:eastAsia="es-ES"/>
+        </w:rPr>
+        <w:t xml:space="preserve"> ni fondo, con un color marrón cartón. Sirve para que el jugador entienda las mecánicas básicas del juego y practique.</w:t>
       </w:r>
     </w:p>
     <w:p>
@@ -5570,7 +6204,7 @@
           <w:lang w:eastAsia="es-ES"/>
         </w:rPr>
       </w:pPr>
-      <w:bookmarkStart w:id="19" w:name="_Toc534924387"/>
+      <w:bookmarkStart w:id="21" w:name="_Toc534924387"/>
       <w:r>
         <w:rPr>
           <w:rFonts w:eastAsia="Times New Roman"/>
@@ -5578,7 +6212,7 @@
         </w:rPr>
         <w:t>Interacciones</w:t>
       </w:r>
-      <w:bookmarkEnd w:id="19"/>
+      <w:bookmarkEnd w:id="21"/>
     </w:p>
     <w:p>
       <w:pPr>
@@ -5696,7 +6330,7 @@
           <w:lang w:eastAsia="es-ES"/>
         </w:rPr>
       </w:pPr>
-      <w:bookmarkStart w:id="20" w:name="_Toc534924388"/>
+      <w:bookmarkStart w:id="22" w:name="_Toc534924388"/>
       <w:r>
         <w:rPr>
           <w:rFonts w:eastAsia="Times New Roman"/>
@@ -5704,7 +6338,7 @@
         </w:rPr>
         <w:t>Interfaz</w:t>
       </w:r>
-      <w:bookmarkEnd w:id="20"/>
+      <w:bookmarkEnd w:id="22"/>
     </w:p>
     <w:p>
       <w:pPr>
@@ -5720,6 +6354,7 @@
         </w:rPr>
         <w:t xml:space="preserve">En esta sección se especificará con detalle cada una de las pantallas que componen </w:t>
       </w:r>
+      <w:proofErr w:type="spellStart"/>
       <w:r>
         <w:rPr>
           <w:rFonts w:eastAsia="Times New Roman"/>
@@ -5727,15 +6362,9 @@
           <w:iCs/>
           <w:lang w:eastAsia="es-ES"/>
         </w:rPr>
-        <w:t>Roads Of Salvation</w:t>
-      </w:r>
-      <w:r>
-        <w:rPr>
-          <w:rFonts w:eastAsia="Times New Roman"/>
-          <w:lang w:eastAsia="es-ES"/>
-        </w:rPr>
-        <w:t xml:space="preserve">. Además, se indicarán las transiciones entre ellas, así como la utilidad de cada elemento de la </w:t>
-      </w:r>
+        <w:t>Roads</w:t>
+      </w:r>
+      <w:proofErr w:type="spellEnd"/>
       <w:r>
         <w:rPr>
           <w:rFonts w:eastAsia="Times New Roman"/>
@@ -5743,7 +6372,114 @@
           <w:iCs/>
           <w:lang w:eastAsia="es-ES"/>
         </w:rPr>
-        <w:t>GUI (Graphical User Interface)</w:t>
+        <w:t xml:space="preserve"> </w:t>
+      </w:r>
+      <w:proofErr w:type="spellStart"/>
+      <w:r>
+        <w:rPr>
+          <w:rFonts w:eastAsia="Times New Roman"/>
+          <w:i/>
+          <w:iCs/>
+          <w:lang w:eastAsia="es-ES"/>
+        </w:rPr>
+        <w:t>Of</w:t>
+      </w:r>
+      <w:proofErr w:type="spellEnd"/>
+      <w:r>
+        <w:rPr>
+          <w:rFonts w:eastAsia="Times New Roman"/>
+          <w:i/>
+          <w:iCs/>
+          <w:lang w:eastAsia="es-ES"/>
+        </w:rPr>
+        <w:t xml:space="preserve"> </w:t>
+      </w:r>
+      <w:proofErr w:type="spellStart"/>
+      <w:r>
+        <w:rPr>
+          <w:rFonts w:eastAsia="Times New Roman"/>
+          <w:i/>
+          <w:iCs/>
+          <w:lang w:eastAsia="es-ES"/>
+        </w:rPr>
+        <w:t>Salvation</w:t>
+      </w:r>
+      <w:proofErr w:type="spellEnd"/>
+      <w:r>
+        <w:rPr>
+          <w:rFonts w:eastAsia="Times New Roman"/>
+          <w:lang w:eastAsia="es-ES"/>
+        </w:rPr>
+        <w:t xml:space="preserve">. Además, se indicarán las transiciones entre ellas, así como la utilidad de cada elemento de la </w:t>
+      </w:r>
+      <w:r>
+        <w:rPr>
+          <w:rFonts w:eastAsia="Times New Roman"/>
+          <w:i/>
+          <w:iCs/>
+          <w:lang w:eastAsia="es-ES"/>
+        </w:rPr>
+        <w:t>GUI (</w:t>
+      </w:r>
+      <w:proofErr w:type="spellStart"/>
+      <w:r>
+        <w:rPr>
+          <w:rFonts w:eastAsia="Times New Roman"/>
+          <w:i/>
+          <w:iCs/>
+          <w:lang w:eastAsia="es-ES"/>
+        </w:rPr>
+        <w:t>Graphical</w:t>
+      </w:r>
+      <w:proofErr w:type="spellEnd"/>
+      <w:r>
+        <w:rPr>
+          <w:rFonts w:eastAsia="Times New Roman"/>
+          <w:i/>
+          <w:iCs/>
+          <w:lang w:eastAsia="es-ES"/>
+        </w:rPr>
+        <w:t xml:space="preserve"> </w:t>
+      </w:r>
+      <w:proofErr w:type="spellStart"/>
+      <w:r>
+        <w:rPr>
+          <w:rFonts w:eastAsia="Times New Roman"/>
+          <w:i/>
+          <w:iCs/>
+          <w:lang w:eastAsia="es-ES"/>
+        </w:rPr>
+        <w:t>User</w:t>
+      </w:r>
+      <w:proofErr w:type="spellEnd"/>
+      <w:r>
+        <w:rPr>
+          <w:rFonts w:eastAsia="Times New Roman"/>
+          <w:i/>
+          <w:iCs/>
+          <w:lang w:eastAsia="es-ES"/>
+        </w:rPr>
+        <w:t xml:space="preserve"> </w:t>
+      </w:r>
+      <w:proofErr w:type="gramStart"/>
+      <w:r>
+        <w:rPr>
+          <w:rFonts w:eastAsia="Times New Roman"/>
+          <w:i/>
+          <w:iCs/>
+          <w:lang w:eastAsia="es-ES"/>
+        </w:rPr>
+        <w:t>Interface</w:t>
+      </w:r>
+      <w:proofErr w:type="gramEnd"/>
+      <w:r>
+        <w:rPr>
+          <w:rFonts w:eastAsia="Times New Roman"/>
+          <w:i/>
+          <w:iCs/>
+          <w:lang w:eastAsia="es-ES"/>
+        </w:rPr>
+        <w:t>)</w:t>
       </w:r>
       <w:r>
         <w:rPr>
@@ -5762,7 +6498,7 @@
           <w:lang w:eastAsia="es-ES"/>
         </w:rPr>
       </w:pPr>
-      <w:bookmarkStart w:id="21" w:name="_Toc534924389"/>
+      <w:bookmarkStart w:id="23" w:name="_Toc534924389"/>
       <w:r>
         <w:rPr>
           <w:rFonts w:eastAsia="Times New Roman"/>
@@ -5770,7 +6506,7 @@
         </w:rPr>
         <w:t>Diagrama de flujo</w:t>
       </w:r>
-      <w:bookmarkEnd w:id="21"/>
+      <w:bookmarkEnd w:id="23"/>
     </w:p>
     <w:p>
       <w:pPr>
@@ -5849,24 +6585,14 @@
       <w:r>
         <w:t xml:space="preserve">Ilustración </w:t>
       </w:r>
-      <w:r>
-        <w:fldChar w:fldCharType="begin"/>
-      </w:r>
-      <w:r>
-        <w:instrText xml:space="preserve"> SEQ Ilustración \* ARABIC </w:instrText>
-      </w:r>
-      <w:r>
-        <w:fldChar w:fldCharType="separate"/>
-      </w:r>
-      <w:r>
-        <w:rPr>
-          <w:noProof/>
-        </w:rPr>
-        <w:t>3</w:t>
-      </w:r>
-      <w:r>
-        <w:fldChar w:fldCharType="end"/>
-      </w:r>
+      <w:fldSimple w:instr=" SEQ Ilustración \* ARABIC ">
+        <w:r>
+          <w:rPr>
+            <w:noProof/>
+          </w:rPr>
+          <w:t>3</w:t>
+        </w:r>
+      </w:fldSimple>
       <w:r>
         <w:t>: Diagrama de flujo de las pantallas de juego.</w:t>
       </w:r>
@@ -5880,7 +6606,7 @@
           <w:lang w:eastAsia="es-ES"/>
         </w:rPr>
       </w:pPr>
-      <w:bookmarkStart w:id="22" w:name="_Toc534924390"/>
+      <w:bookmarkStart w:id="24" w:name="_Toc534924390"/>
       <w:r>
         <w:rPr>
           <w:rFonts w:eastAsia="Times New Roman"/>
@@ -5888,7 +6614,7 @@
         </w:rPr>
         <w:t>Pantallas</w:t>
       </w:r>
-      <w:bookmarkEnd w:id="22"/>
+      <w:bookmarkEnd w:id="24"/>
     </w:p>
     <w:p>
       <w:pPr>
@@ -5899,7 +6625,7 @@
           <w:lang w:eastAsia="es-ES"/>
         </w:rPr>
       </w:pPr>
-      <w:bookmarkStart w:id="23" w:name="_Toc534924391"/>
+      <w:bookmarkStart w:id="25" w:name="_Toc534924391"/>
       <w:r>
         <w:rPr>
           <w:rFonts w:eastAsia="Times New Roman"/>
@@ -5907,7 +6633,7 @@
         </w:rPr>
         <w:t>Menú principal</w:t>
       </w:r>
-      <w:bookmarkEnd w:id="23"/>
+      <w:bookmarkEnd w:id="25"/>
     </w:p>
     <w:p>
       <w:pPr>
@@ -5989,24 +6715,14 @@
       <w:r>
         <w:t xml:space="preserve">Ilustración </w:t>
       </w:r>
-      <w:r>
-        <w:fldChar w:fldCharType="begin"/>
-      </w:r>
-      <w:r>
-        <w:instrText xml:space="preserve"> SEQ Ilustración \* ARABIC </w:instrText>
-      </w:r>
-      <w:r>
-        <w:fldChar w:fldCharType="separate"/>
-      </w:r>
-      <w:r>
-        <w:rPr>
-          <w:noProof/>
-        </w:rPr>
-        <w:t>4</w:t>
-      </w:r>
-      <w:r>
-        <w:fldChar w:fldCharType="end"/>
-      </w:r>
+      <w:fldSimple w:instr=" SEQ Ilustración \* ARABIC ">
+        <w:r>
+          <w:rPr>
+            <w:noProof/>
+          </w:rPr>
+          <w:t>4</w:t>
+        </w:r>
+      </w:fldSimple>
       <w:r>
         <w:t>: Pantalla del menú principal</w:t>
       </w:r>
@@ -6081,8 +6797,6 @@
         </w:rPr>
         <w:t>: Para salir de la aplicación.</w:t>
       </w:r>
-      <w:bookmarkStart w:id="24" w:name="_GoBack"/>
-      <w:bookmarkEnd w:id="24"/>
     </w:p>
     <w:p>
       <w:pPr>
@@ -6138,7 +6852,39 @@
           <w:rFonts w:eastAsia="Times New Roman"/>
           <w:lang w:eastAsia="es-ES"/>
         </w:rPr>
-        <w:t>: Si el jugador pulsa en este botón, accederá a la lista de integrantes del equipo de Heimdall Games, junto con una pantalla de créditos y formas de contactar.</w:t>
+        <w:t xml:space="preserve">: Si el jugador pulsa en este botón, accederá a la lista de integrantes del equipo de </w:t>
+      </w:r>
+      <w:proofErr w:type="spellStart"/>
+      <w:r>
+        <w:rPr>
+          <w:rFonts w:eastAsia="Times New Roman"/>
+          <w:lang w:eastAsia="es-ES"/>
+        </w:rPr>
+        <w:t>Heimdall</w:t>
+      </w:r>
+      <w:proofErr w:type="spellEnd"/>
+      <w:r>
+        <w:rPr>
+          <w:rFonts w:eastAsia="Times New Roman"/>
+          <w:lang w:eastAsia="es-ES"/>
+        </w:rPr>
+        <w:t xml:space="preserve"> </w:t>
+      </w:r>
+      <w:proofErr w:type="spellStart"/>
+      <w:r>
+        <w:rPr>
+          <w:rFonts w:eastAsia="Times New Roman"/>
+          <w:lang w:eastAsia="es-ES"/>
+        </w:rPr>
+        <w:t>Games</w:t>
+      </w:r>
+      <w:proofErr w:type="spellEnd"/>
+      <w:r>
+        <w:rPr>
+          <w:rFonts w:eastAsia="Times New Roman"/>
+          <w:lang w:eastAsia="es-ES"/>
+        </w:rPr>
+        <w:t>, junto con una pantalla de créditos y formas de contactar.</w:t>
       </w:r>
     </w:p>
     <w:p>
@@ -6177,7 +6923,7 @@
           <w:lang w:eastAsia="es-ES"/>
         </w:rPr>
       </w:pPr>
-      <w:bookmarkStart w:id="25" w:name="_Toc534924392"/>
+      <w:bookmarkStart w:id="26" w:name="_Toc534924392"/>
       <w:r>
         <w:rPr>
           <w:rFonts w:eastAsia="Times New Roman"/>
@@ -6185,7 +6931,7 @@
         </w:rPr>
         <w:t>Créditos</w:t>
       </w:r>
-      <w:bookmarkEnd w:id="25"/>
+      <w:bookmarkEnd w:id="26"/>
     </w:p>
     <w:p>
       <w:pPr>
@@ -6267,24 +7013,14 @@
       <w:r>
         <w:t xml:space="preserve">Ilustración </w:t>
       </w:r>
-      <w:r>
-        <w:fldChar w:fldCharType="begin"/>
-      </w:r>
-      <w:r>
-        <w:instrText xml:space="preserve"> SEQ Ilustración \* ARABIC </w:instrText>
-      </w:r>
-      <w:r>
-        <w:fldChar w:fldCharType="separate"/>
-      </w:r>
-      <w:r>
-        <w:rPr>
-          <w:noProof/>
-        </w:rPr>
-        <w:t>5</w:t>
-      </w:r>
-      <w:r>
-        <w:fldChar w:fldCharType="end"/>
-      </w:r>
+      <w:fldSimple w:instr=" SEQ Ilustración \* ARABIC ">
+        <w:r>
+          <w:rPr>
+            <w:noProof/>
+          </w:rPr>
+          <w:t>5</w:t>
+        </w:r>
+      </w:fldSimple>
       <w:r>
         <w:t>: Pantalla de créditos</w:t>
       </w:r>
@@ -6340,7 +7076,7 @@
           <w:lang w:eastAsia="es-ES"/>
         </w:rPr>
       </w:pPr>
-      <w:bookmarkStart w:id="26" w:name="_Toc534924393"/>
+      <w:bookmarkStart w:id="27" w:name="_Toc534924393"/>
       <w:r>
         <w:rPr>
           <w:rFonts w:eastAsia="Times New Roman"/>
@@ -6348,7 +7084,7 @@
         </w:rPr>
         <w:t>Mejores puntuaciones</w:t>
       </w:r>
-      <w:bookmarkEnd w:id="26"/>
+      <w:bookmarkEnd w:id="27"/>
     </w:p>
     <w:p>
       <w:pPr>
@@ -6431,24 +7167,14 @@
       <w:r>
         <w:t xml:space="preserve">Ilustración </w:t>
       </w:r>
-      <w:r>
-        <w:fldChar w:fldCharType="begin"/>
-      </w:r>
-      <w:r>
-        <w:instrText xml:space="preserve"> SEQ Ilustración \* ARABIC </w:instrText>
-      </w:r>
-      <w:r>
-        <w:fldChar w:fldCharType="separate"/>
-      </w:r>
-      <w:r>
-        <w:rPr>
-          <w:noProof/>
-        </w:rPr>
-        <w:t>6</w:t>
-      </w:r>
-      <w:r>
-        <w:fldChar w:fldCharType="end"/>
-      </w:r>
+      <w:fldSimple w:instr=" SEQ Ilustración \* ARABIC ">
+        <w:r>
+          <w:rPr>
+            <w:noProof/>
+          </w:rPr>
+          <w:t>6</w:t>
+        </w:r>
+      </w:fldSimple>
       <w:r>
         <w:t>: Pantalla de</w:t>
       </w:r>
@@ -6507,7 +7233,7 @@
           <w:lang w:eastAsia="es-ES"/>
         </w:rPr>
       </w:pPr>
-      <w:bookmarkStart w:id="27" w:name="_Toc534924394"/>
+      <w:bookmarkStart w:id="28" w:name="_Toc534924394"/>
       <w:r>
         <w:rPr>
           <w:rFonts w:eastAsia="Times New Roman"/>
@@ -6515,7 +7241,7 @@
         </w:rPr>
         <w:t>Configuración</w:t>
       </w:r>
-      <w:bookmarkEnd w:id="27"/>
+      <w:bookmarkEnd w:id="28"/>
     </w:p>
     <w:p>
       <w:pPr>
@@ -6597,24 +7323,14 @@
       <w:r>
         <w:t xml:space="preserve">Ilustración </w:t>
       </w:r>
-      <w:r>
-        <w:fldChar w:fldCharType="begin"/>
-      </w:r>
-      <w:r>
-        <w:instrText xml:space="preserve"> SEQ Ilustración \* ARABIC </w:instrText>
-      </w:r>
-      <w:r>
-        <w:fldChar w:fldCharType="separate"/>
-      </w:r>
-      <w:r>
-        <w:rPr>
-          <w:noProof/>
-        </w:rPr>
-        <w:t>7</w:t>
-      </w:r>
-      <w:r>
-        <w:fldChar w:fldCharType="end"/>
-      </w:r>
+      <w:fldSimple w:instr=" SEQ Ilustración \* ARABIC ">
+        <w:r>
+          <w:rPr>
+            <w:noProof/>
+          </w:rPr>
+          <w:t>7</w:t>
+        </w:r>
+      </w:fldSimple>
       <w:r>
         <w:t xml:space="preserve">: Pantalla de </w:t>
       </w:r>
@@ -6649,6 +7365,7 @@
           <w:lang w:eastAsia="es-ES"/>
         </w:rPr>
       </w:pPr>
+      <w:proofErr w:type="spellStart"/>
       <w:r>
         <w:rPr>
           <w:rFonts w:eastAsia="Times New Roman"/>
@@ -6658,6 +7375,7 @@
         <w:lastRenderedPageBreak/>
         <w:t>Checkbox</w:t>
       </w:r>
+      <w:proofErr w:type="spellEnd"/>
       <w:r>
         <w:rPr>
           <w:rFonts w:eastAsia="Times New Roman"/>
@@ -6730,29 +7448,95 @@
           <w:lang w:eastAsia="es-ES"/>
         </w:rPr>
       </w:pPr>
-      <w:bookmarkStart w:id="28" w:name="_Toc534924395"/>
-      <w:r>
-        <w:rPr>
-          <w:rFonts w:eastAsia="Times New Roman"/>
-          <w:lang w:eastAsia="es-ES"/>
-        </w:rPr>
-        <w:t>Game Over</w:t>
-      </w:r>
-      <w:bookmarkEnd w:id="28"/>
-    </w:p>
-    <w:p>
-      <w:pPr>
-        <w:rPr>
-          <w:rFonts w:eastAsia="Times New Roman"/>
-          <w:lang w:eastAsia="es-ES"/>
-        </w:rPr>
-      </w:pPr>
-      <w:r>
-        <w:rPr>
-          <w:rFonts w:eastAsia="Times New Roman"/>
-          <w:lang w:eastAsia="es-ES"/>
-        </w:rPr>
-        <w:t>Aquí se muestra un prototipo de la pantalla de Game Over cuando el jugador consigue un nuevo récord.</w:t>
+      <w:bookmarkStart w:id="29" w:name="_Toc534924395"/>
+      <w:proofErr w:type="spellStart"/>
+      <w:r>
+        <w:rPr>
+          <w:rFonts w:eastAsia="Times New Roman"/>
+          <w:lang w:eastAsia="es-ES"/>
+        </w:rPr>
+        <w:t>Game</w:t>
+      </w:r>
+      <w:proofErr w:type="spellEnd"/>
+      <w:r>
+        <w:rPr>
+          <w:rFonts w:eastAsia="Times New Roman"/>
+          <w:lang w:eastAsia="es-ES"/>
+        </w:rPr>
+        <w:t xml:space="preserve"> </w:t>
+      </w:r>
+      <w:proofErr w:type="spellStart"/>
+      <w:r>
+        <w:rPr>
+          <w:rFonts w:eastAsia="Times New Roman"/>
+          <w:lang w:eastAsia="es-ES"/>
+        </w:rPr>
+        <w:t>Over</w:t>
+      </w:r>
+      <w:bookmarkEnd w:id="29"/>
+      <w:proofErr w:type="spellEnd"/>
+    </w:p>
+    <w:p>
+      <w:pPr>
+        <w:rPr>
+          <w:rFonts w:eastAsia="Times New Roman"/>
+          <w:lang w:eastAsia="es-ES"/>
+        </w:rPr>
+      </w:pPr>
+      <w:r>
+        <w:rPr>
+          <w:rFonts w:eastAsia="Times New Roman"/>
+          <w:lang w:eastAsia="es-ES"/>
+        </w:rPr>
+        <w:t xml:space="preserve">Aquí se muestra un prototipo de la pantalla de </w:t>
+      </w:r>
+      <w:proofErr w:type="spellStart"/>
+      <w:r>
+        <w:rPr>
+          <w:rFonts w:eastAsia="Times New Roman"/>
+          <w:lang w:eastAsia="es-ES"/>
+        </w:rPr>
+        <w:t>Game</w:t>
+      </w:r>
+      <w:proofErr w:type="spellEnd"/>
+      <w:r>
+        <w:rPr>
+          <w:rFonts w:eastAsia="Times New Roman"/>
+          <w:lang w:eastAsia="es-ES"/>
+        </w:rPr>
+        <w:t xml:space="preserve"> </w:t>
+      </w:r>
+      <w:proofErr w:type="spellStart"/>
+      <w:r>
+        <w:rPr>
+          <w:rFonts w:eastAsia="Times New Roman"/>
+          <w:lang w:eastAsia="es-ES"/>
+        </w:rPr>
+        <w:t>Over</w:t>
+      </w:r>
+      <w:proofErr w:type="spellEnd"/>
+      <w:r>
+        <w:rPr>
+          <w:rFonts w:eastAsia="Times New Roman"/>
+          <w:lang w:eastAsia="es-ES"/>
+        </w:rPr>
+        <w:t xml:space="preserve"> cuando el jugador consigue un </w:t>
+      </w:r>
+      <w:proofErr w:type="gramStart"/>
+      <w:r>
+        <w:rPr>
+          <w:rFonts w:eastAsia="Times New Roman"/>
+          <w:lang w:eastAsia="es-ES"/>
+        </w:rPr>
+        <w:t>nuevo récord</w:t>
+      </w:r>
+      <w:proofErr w:type="gramEnd"/>
+      <w:r>
+        <w:rPr>
+          <w:rFonts w:eastAsia="Times New Roman"/>
+          <w:lang w:eastAsia="es-ES"/>
+        </w:rPr>
+        <w:t>.</w:t>
       </w:r>
     </w:p>
     <w:p>
@@ -6820,30 +7604,30 @@
       <w:r>
         <w:t xml:space="preserve">Ilustración </w:t>
       </w:r>
-      <w:r>
-        <w:fldChar w:fldCharType="begin"/>
-      </w:r>
-      <w:r>
-        <w:instrText xml:space="preserve"> SEQ Ilustración \* ARABIC </w:instrText>
-      </w:r>
-      <w:r>
-        <w:fldChar w:fldCharType="separate"/>
-      </w:r>
-      <w:r>
-        <w:rPr>
-          <w:noProof/>
-        </w:rPr>
-        <w:t>8</w:t>
-      </w:r>
-      <w:r>
-        <w:fldChar w:fldCharType="end"/>
-      </w:r>
+      <w:fldSimple w:instr=" SEQ Ilustración \* ARABIC ">
+        <w:r>
+          <w:rPr>
+            <w:noProof/>
+          </w:rPr>
+          <w:t>8</w:t>
+        </w:r>
+      </w:fldSimple>
       <w:r>
         <w:t xml:space="preserve">: Pantalla de </w:t>
       </w:r>
-      <w:r>
-        <w:t>game over</w:t>
-      </w:r>
+      <w:proofErr w:type="spellStart"/>
+      <w:r>
+        <w:t>game</w:t>
+      </w:r>
+      <w:proofErr w:type="spellEnd"/>
+      <w:r>
+        <w:t xml:space="preserve"> </w:t>
+      </w:r>
+      <w:proofErr w:type="spellStart"/>
+      <w:r>
+        <w:t>over</w:t>
+      </w:r>
+      <w:proofErr w:type="spellEnd"/>
     </w:p>
     <w:p>
       <w:pPr>
@@ -6872,13 +7656,23 @@
           <w:lang w:eastAsia="es-ES"/>
         </w:rPr>
       </w:pPr>
+      <w:proofErr w:type="spellStart"/>
       <w:r>
         <w:rPr>
           <w:rFonts w:eastAsia="Times New Roman"/>
           <w:b/>
           <w:lang w:eastAsia="es-ES"/>
         </w:rPr>
-        <w:t>Name Input</w:t>
+        <w:t>Name</w:t>
+      </w:r>
+      <w:proofErr w:type="spellEnd"/>
+      <w:r>
+        <w:rPr>
+          <w:rFonts w:eastAsia="Times New Roman"/>
+          <w:b/>
+          <w:lang w:eastAsia="es-ES"/>
+        </w:rPr>
+        <w:t xml:space="preserve"> Input</w:t>
       </w:r>
       <w:r>
         <w:rPr>
@@ -6925,7 +7719,7 @@
           <w:lang w:eastAsia="es-ES"/>
         </w:rPr>
       </w:pPr>
-      <w:bookmarkStart w:id="29" w:name="_Toc534924396"/>
+      <w:bookmarkStart w:id="30" w:name="_Toc534924396"/>
       <w:r>
         <w:rPr>
           <w:rFonts w:eastAsia="Times New Roman"/>
@@ -6933,7 +7727,7 @@
         </w:rPr>
         <w:t>Arte</w:t>
       </w:r>
-      <w:bookmarkEnd w:id="29"/>
+      <w:bookmarkEnd w:id="30"/>
     </w:p>
     <w:p>
       <w:pPr>
@@ -6949,6 +7743,7 @@
         </w:rPr>
         <w:t xml:space="preserve">El videojuego de </w:t>
       </w:r>
+      <w:proofErr w:type="spellStart"/>
       <w:r>
         <w:rPr>
           <w:rFonts w:eastAsia="Times New Roman"/>
@@ -6956,15 +7751,9 @@
           <w:iCs/>
           <w:lang w:eastAsia="es-ES"/>
         </w:rPr>
-        <w:t>Roads Of Salvation</w:t>
-      </w:r>
-      <w:r>
-        <w:rPr>
-          <w:rFonts w:eastAsia="Times New Roman"/>
-          <w:lang w:eastAsia="es-ES"/>
-        </w:rPr>
-        <w:t xml:space="preserve"> tendrá una estética cartoon en tres dimensiones, con influencias como </w:t>
-      </w:r>
+        <w:t>Roads</w:t>
+      </w:r>
+      <w:proofErr w:type="spellEnd"/>
       <w:r>
         <w:rPr>
           <w:rFonts w:eastAsia="Times New Roman"/>
@@ -6972,15 +7761,9 @@
           <w:iCs/>
           <w:lang w:eastAsia="es-ES"/>
         </w:rPr>
-        <w:t>Pokémon Quest</w:t>
-      </w:r>
-      <w:r>
-        <w:rPr>
-          <w:rFonts w:eastAsia="Times New Roman"/>
-          <w:lang w:eastAsia="es-ES"/>
-        </w:rPr>
-        <w:t xml:space="preserve"> o </w:t>
-      </w:r>
+        <w:t xml:space="preserve"> </w:t>
+      </w:r>
+      <w:proofErr w:type="spellStart"/>
       <w:r>
         <w:rPr>
           <w:rFonts w:eastAsia="Times New Roman"/>
@@ -6988,7 +7771,107 @@
           <w:iCs/>
           <w:lang w:eastAsia="es-ES"/>
         </w:rPr>
-        <w:t>Cross the Road</w:t>
+        <w:t>Of</w:t>
+      </w:r>
+      <w:proofErr w:type="spellEnd"/>
+      <w:r>
+        <w:rPr>
+          <w:rFonts w:eastAsia="Times New Roman"/>
+          <w:i/>
+          <w:iCs/>
+          <w:lang w:eastAsia="es-ES"/>
+        </w:rPr>
+        <w:t xml:space="preserve"> </w:t>
+      </w:r>
+      <w:proofErr w:type="spellStart"/>
+      <w:r>
+        <w:rPr>
+          <w:rFonts w:eastAsia="Times New Roman"/>
+          <w:i/>
+          <w:iCs/>
+          <w:lang w:eastAsia="es-ES"/>
+        </w:rPr>
+        <w:t>Salvation</w:t>
+      </w:r>
+      <w:proofErr w:type="spellEnd"/>
+      <w:r>
+        <w:rPr>
+          <w:rFonts w:eastAsia="Times New Roman"/>
+          <w:lang w:eastAsia="es-ES"/>
+        </w:rPr>
+        <w:t xml:space="preserve"> tendrá una estética </w:t>
+      </w:r>
+      <w:proofErr w:type="spellStart"/>
+      <w:r>
+        <w:rPr>
+          <w:rFonts w:eastAsia="Times New Roman"/>
+          <w:lang w:eastAsia="es-ES"/>
+        </w:rPr>
+        <w:t>cartoon</w:t>
+      </w:r>
+      <w:proofErr w:type="spellEnd"/>
+      <w:r>
+        <w:rPr>
+          <w:rFonts w:eastAsia="Times New Roman"/>
+          <w:lang w:eastAsia="es-ES"/>
+        </w:rPr>
+        <w:t xml:space="preserve"> en tres dimensiones, con influencias como </w:t>
+      </w:r>
+      <w:r>
+        <w:rPr>
+          <w:rFonts w:eastAsia="Times New Roman"/>
+          <w:i/>
+          <w:iCs/>
+          <w:lang w:eastAsia="es-ES"/>
+        </w:rPr>
+        <w:t xml:space="preserve">Pokémon </w:t>
+      </w:r>
+      <w:proofErr w:type="spellStart"/>
+      <w:r>
+        <w:rPr>
+          <w:rFonts w:eastAsia="Times New Roman"/>
+          <w:i/>
+          <w:iCs/>
+          <w:lang w:eastAsia="es-ES"/>
+        </w:rPr>
+        <w:t>Quest</w:t>
+      </w:r>
+      <w:proofErr w:type="spellEnd"/>
+      <w:r>
+        <w:rPr>
+          <w:rFonts w:eastAsia="Times New Roman"/>
+          <w:lang w:eastAsia="es-ES"/>
+        </w:rPr>
+        <w:t xml:space="preserve"> o </w:t>
+      </w:r>
+      <w:r>
+        <w:rPr>
+          <w:rFonts w:eastAsia="Times New Roman"/>
+          <w:i/>
+          <w:iCs/>
+          <w:lang w:eastAsia="es-ES"/>
+        </w:rPr>
+        <w:t xml:space="preserve">Cross </w:t>
+      </w:r>
+      <w:proofErr w:type="spellStart"/>
+      <w:r>
+        <w:rPr>
+          <w:rFonts w:eastAsia="Times New Roman"/>
+          <w:i/>
+          <w:iCs/>
+          <w:lang w:eastAsia="es-ES"/>
+        </w:rPr>
+        <w:t>the</w:t>
+      </w:r>
+      <w:proofErr w:type="spellEnd"/>
+      <w:r>
+        <w:rPr>
+          <w:rFonts w:eastAsia="Times New Roman"/>
+          <w:i/>
+          <w:iCs/>
+          <w:lang w:eastAsia="es-ES"/>
+        </w:rPr>
+        <w:t xml:space="preserve"> Road</w:t>
       </w:r>
       <w:r>
         <w:rPr>
@@ -7149,24 +8032,14 @@
       <w:r>
         <w:t xml:space="preserve">Ilustración </w:t>
       </w:r>
-      <w:r>
-        <w:fldChar w:fldCharType="begin"/>
-      </w:r>
-      <w:r>
-        <w:instrText xml:space="preserve"> SEQ Ilustración \* ARABIC </w:instrText>
-      </w:r>
-      <w:r>
-        <w:fldChar w:fldCharType="separate"/>
-      </w:r>
-      <w:r>
-        <w:rPr>
-          <w:noProof/>
-        </w:rPr>
-        <w:t>9</w:t>
-      </w:r>
-      <w:r>
-        <w:fldChar w:fldCharType="end"/>
-      </w:r>
+      <w:fldSimple w:instr=" SEQ Ilustración \* ARABIC ">
+        <w:r>
+          <w:rPr>
+            <w:noProof/>
+          </w:rPr>
+          <w:t>9</w:t>
+        </w:r>
+      </w:fldSimple>
       <w:r>
         <w:t>: paleta de colores</w:t>
       </w:r>
@@ -7194,7 +8067,7 @@
           <w:lang w:eastAsia="es-ES"/>
         </w:rPr>
       </w:pPr>
-      <w:bookmarkStart w:id="30" w:name="_Toc534924397"/>
+      <w:bookmarkStart w:id="31" w:name="_Toc534924397"/>
       <w:r>
         <w:rPr>
           <w:rFonts w:eastAsia="Times New Roman"/>
@@ -7202,7 +8075,7 @@
         </w:rPr>
         <w:t>Personajes principales y vehículos</w:t>
       </w:r>
-      <w:bookmarkEnd w:id="30"/>
+      <w:bookmarkEnd w:id="31"/>
     </w:p>
     <w:p>
       <w:pPr>
@@ -7304,24 +8177,14 @@
       <w:r>
         <w:t xml:space="preserve">Ilustración </w:t>
       </w:r>
-      <w:r>
-        <w:fldChar w:fldCharType="begin"/>
-      </w:r>
-      <w:r>
-        <w:instrText xml:space="preserve"> SEQ Ilustración \* ARABIC </w:instrText>
-      </w:r>
-      <w:r>
-        <w:fldChar w:fldCharType="separate"/>
-      </w:r>
-      <w:r>
-        <w:rPr>
-          <w:noProof/>
-        </w:rPr>
-        <w:t>10</w:t>
-      </w:r>
-      <w:r>
-        <w:fldChar w:fldCharType="end"/>
-      </w:r>
+      <w:fldSimple w:instr=" SEQ Ilustración \* ARABIC ">
+        <w:r>
+          <w:rPr>
+            <w:noProof/>
+          </w:rPr>
+          <w:t>10</w:t>
+        </w:r>
+      </w:fldSimple>
       <w:r>
         <w:t>: Personaje principal neutro con vehículo</w:t>
       </w:r>
@@ -7396,24 +8259,14 @@
       <w:r>
         <w:t xml:space="preserve">Ilustración </w:t>
       </w:r>
-      <w:r>
-        <w:fldChar w:fldCharType="begin"/>
-      </w:r>
-      <w:r>
-        <w:instrText xml:space="preserve"> SEQ Ilustración \* ARABIC </w:instrText>
-      </w:r>
-      <w:r>
-        <w:fldChar w:fldCharType="separate"/>
-      </w:r>
-      <w:r>
-        <w:rPr>
-          <w:noProof/>
-        </w:rPr>
-        <w:t>11</w:t>
-      </w:r>
-      <w:r>
-        <w:fldChar w:fldCharType="end"/>
-      </w:r>
+      <w:fldSimple w:instr=" SEQ Ilustración \* ARABIC ">
+        <w:r>
+          <w:rPr>
+            <w:noProof/>
+          </w:rPr>
+          <w:t>11</w:t>
+        </w:r>
+      </w:fldSimple>
       <w:r>
         <w:t xml:space="preserve">: Personaje principal </w:t>
       </w:r>
@@ -7496,24 +8349,14 @@
       <w:r>
         <w:t xml:space="preserve">Ilustración </w:t>
       </w:r>
-      <w:r>
-        <w:fldChar w:fldCharType="begin"/>
-      </w:r>
-      <w:r>
-        <w:instrText xml:space="preserve"> SEQ Ilustración \* ARABIC </w:instrText>
-      </w:r>
-      <w:r>
-        <w:fldChar w:fldCharType="separate"/>
-      </w:r>
-      <w:r>
-        <w:rPr>
-          <w:noProof/>
-        </w:rPr>
-        <w:t>12</w:t>
-      </w:r>
-      <w:r>
-        <w:fldChar w:fldCharType="end"/>
-      </w:r>
+      <w:fldSimple w:instr=" SEQ Ilustración \* ARABIC ">
+        <w:r>
+          <w:rPr>
+            <w:noProof/>
+          </w:rPr>
+          <w:t>12</w:t>
+        </w:r>
+      </w:fldSimple>
       <w:r>
         <w:t xml:space="preserve">: Personaje principal </w:t>
       </w:r>
@@ -7533,7 +8376,7 @@
           <w:lang w:eastAsia="es-ES"/>
         </w:rPr>
       </w:pPr>
-      <w:bookmarkStart w:id="31" w:name="_Toc534924398"/>
+      <w:bookmarkStart w:id="32" w:name="_Toc534924398"/>
       <w:r>
         <w:rPr>
           <w:rFonts w:eastAsia="Times New Roman"/>
@@ -7541,7 +8384,7 @@
         </w:rPr>
         <w:t>Otros personajes</w:t>
       </w:r>
-      <w:bookmarkEnd w:id="31"/>
+      <w:bookmarkEnd w:id="32"/>
     </w:p>
     <w:p>
       <w:pPr>
@@ -7643,24 +8486,14 @@
       <w:r>
         <w:t xml:space="preserve">Ilustración </w:t>
       </w:r>
-      <w:r>
-        <w:fldChar w:fldCharType="begin"/>
-      </w:r>
-      <w:r>
-        <w:instrText xml:space="preserve"> SEQ Ilustración \* ARABIC </w:instrText>
-      </w:r>
-      <w:r>
-        <w:fldChar w:fldCharType="separate"/>
-      </w:r>
-      <w:r>
-        <w:rPr>
-          <w:noProof/>
-        </w:rPr>
-        <w:t>13</w:t>
-      </w:r>
-      <w:r>
-        <w:fldChar w:fldCharType="end"/>
-      </w:r>
+      <w:fldSimple w:instr=" SEQ Ilustración \* ARABIC ">
+        <w:r>
+          <w:rPr>
+            <w:noProof/>
+          </w:rPr>
+          <w:t>13</w:t>
+        </w:r>
+      </w:fldSimple>
       <w:r>
         <w:t>: Personaje esquivable: anciana</w:t>
       </w:r>
@@ -7735,24 +8568,14 @@
       <w:r>
         <w:t xml:space="preserve">Ilustración </w:t>
       </w:r>
-      <w:r>
-        <w:fldChar w:fldCharType="begin"/>
-      </w:r>
-      <w:r>
-        <w:instrText xml:space="preserve"> SEQ Ilustración \* ARABIC </w:instrText>
-      </w:r>
-      <w:r>
-        <w:fldChar w:fldCharType="separate"/>
-      </w:r>
-      <w:r>
-        <w:rPr>
-          <w:noProof/>
-        </w:rPr>
-        <w:t>14</w:t>
-      </w:r>
-      <w:r>
-        <w:fldChar w:fldCharType="end"/>
-      </w:r>
+      <w:fldSimple w:instr=" SEQ Ilustración \* ARABIC ">
+        <w:r>
+          <w:rPr>
+            <w:noProof/>
+          </w:rPr>
+          <w:t>14</w:t>
+        </w:r>
+      </w:fldSimple>
       <w:r>
         <w:t>: Perseguidor malo: cura</w:t>
       </w:r>
@@ -7827,24 +8650,14 @@
       <w:r>
         <w:t xml:space="preserve">Ilustración </w:t>
       </w:r>
-      <w:r>
-        <w:fldChar w:fldCharType="begin"/>
-      </w:r>
-      <w:r>
-        <w:instrText xml:space="preserve"> SEQ Ilustración \* ARABIC </w:instrText>
-      </w:r>
-      <w:r>
-        <w:fldChar w:fldCharType="separate"/>
-      </w:r>
-      <w:r>
-        <w:rPr>
-          <w:noProof/>
-        </w:rPr>
-        <w:t>15</w:t>
-      </w:r>
-      <w:r>
-        <w:fldChar w:fldCharType="end"/>
-      </w:r>
+      <w:fldSimple w:instr=" SEQ Ilustración \* ARABIC ">
+        <w:r>
+          <w:rPr>
+            <w:noProof/>
+          </w:rPr>
+          <w:t>15</w:t>
+        </w:r>
+      </w:fldSimple>
       <w:r>
         <w:t>: Perseguidor malo: Darwin</w:t>
       </w:r>
@@ -7858,7 +8671,7 @@
           <w:lang w:eastAsia="es-ES"/>
         </w:rPr>
       </w:pPr>
-      <w:bookmarkStart w:id="32" w:name="_Toc534924399"/>
+      <w:bookmarkStart w:id="33" w:name="_Toc534924399"/>
       <w:r>
         <w:rPr>
           <w:rFonts w:eastAsia="Times New Roman"/>
@@ -7867,7 +8680,7 @@
         <w:lastRenderedPageBreak/>
         <w:t>Objetos</w:t>
       </w:r>
-      <w:bookmarkEnd w:id="32"/>
+      <w:bookmarkEnd w:id="33"/>
     </w:p>
     <w:p>
       <w:pPr>
@@ -7954,24 +8767,14 @@
       <w:r>
         <w:t xml:space="preserve">Ilustración </w:t>
       </w:r>
-      <w:r>
-        <w:fldChar w:fldCharType="begin"/>
-      </w:r>
-      <w:r>
-        <w:instrText xml:space="preserve"> SEQ Ilustración \* ARABIC </w:instrText>
-      </w:r>
-      <w:r>
-        <w:fldChar w:fldCharType="separate"/>
-      </w:r>
-      <w:r>
-        <w:rPr>
-          <w:noProof/>
-        </w:rPr>
-        <w:t>16</w:t>
-      </w:r>
-      <w:r>
-        <w:fldChar w:fldCharType="end"/>
-      </w:r>
+      <w:fldSimple w:instr=" SEQ Ilustración \* ARABIC ">
+        <w:r>
+          <w:rPr>
+            <w:noProof/>
+          </w:rPr>
+          <w:t>16</w:t>
+        </w:r>
+      </w:fldSimple>
       <w:r>
         <w:t xml:space="preserve">: Coleccionable bueno: </w:t>
       </w:r>
@@ -8062,24 +8865,14 @@
       <w:r>
         <w:t xml:space="preserve">Ilustración </w:t>
       </w:r>
-      <w:r>
-        <w:fldChar w:fldCharType="begin"/>
-      </w:r>
-      <w:r>
-        <w:instrText xml:space="preserve"> SEQ Ilustración \* ARABIC </w:instrText>
-      </w:r>
-      <w:r>
-        <w:fldChar w:fldCharType="separate"/>
-      </w:r>
-      <w:r>
-        <w:rPr>
-          <w:noProof/>
-        </w:rPr>
-        <w:t>17</w:t>
-      </w:r>
-      <w:r>
-        <w:fldChar w:fldCharType="end"/>
-      </w:r>
+      <w:fldSimple w:instr=" SEQ Ilustración \* ARABIC ">
+        <w:r>
+          <w:rPr>
+            <w:noProof/>
+          </w:rPr>
+          <w:t>17</w:t>
+        </w:r>
+      </w:fldSimple>
       <w:r>
         <w:t xml:space="preserve">: Coleccionable bueno: </w:t>
       </w:r>
@@ -8154,24 +8947,14 @@
       <w:r>
         <w:t xml:space="preserve">Ilustración </w:t>
       </w:r>
-      <w:r>
-        <w:fldChar w:fldCharType="begin"/>
-      </w:r>
-      <w:r>
-        <w:instrText xml:space="preserve"> SEQ Ilustración \* ARABIC </w:instrText>
-      </w:r>
-      <w:r>
-        <w:fldChar w:fldCharType="separate"/>
-      </w:r>
-      <w:r>
-        <w:rPr>
-          <w:noProof/>
-        </w:rPr>
-        <w:t>18</w:t>
-      </w:r>
-      <w:r>
-        <w:fldChar w:fldCharType="end"/>
-      </w:r>
+      <w:fldSimple w:instr=" SEQ Ilustración \* ARABIC ">
+        <w:r>
+          <w:rPr>
+            <w:noProof/>
+          </w:rPr>
+          <w:t>18</w:t>
+        </w:r>
+      </w:fldSimple>
       <w:r>
         <w:t xml:space="preserve">: Coleccionable bueno: </w:t>
       </w:r>
@@ -8249,24 +9032,14 @@
       <w:r>
         <w:t xml:space="preserve">Ilustración </w:t>
       </w:r>
-      <w:r>
-        <w:fldChar w:fldCharType="begin"/>
-      </w:r>
-      <w:r>
-        <w:instrText xml:space="preserve"> SEQ Ilustración \* ARABIC </w:instrText>
-      </w:r>
-      <w:r>
-        <w:fldChar w:fldCharType="separate"/>
-      </w:r>
-      <w:r>
-        <w:rPr>
-          <w:noProof/>
-        </w:rPr>
-        <w:t>19</w:t>
-      </w:r>
-      <w:r>
-        <w:fldChar w:fldCharType="end"/>
-      </w:r>
+      <w:fldSimple w:instr=" SEQ Ilustración \* ARABIC ">
+        <w:r>
+          <w:rPr>
+            <w:noProof/>
+          </w:rPr>
+          <w:t>19</w:t>
+        </w:r>
+      </w:fldSimple>
       <w:r>
         <w:t xml:space="preserve">: Coleccionable malo: </w:t>
       </w:r>
@@ -8344,29 +9117,27 @@
       <w:r>
         <w:t xml:space="preserve">Ilustración </w:t>
       </w:r>
-      <w:r>
-        <w:fldChar w:fldCharType="begin"/>
-      </w:r>
-      <w:r>
-        <w:instrText xml:space="preserve"> SEQ Ilustración \* ARABIC </w:instrText>
-      </w:r>
-      <w:r>
-        <w:fldChar w:fldCharType="separate"/>
-      </w:r>
-      <w:r>
-        <w:rPr>
-          <w:noProof/>
-        </w:rPr>
-        <w:t>20</w:t>
-      </w:r>
-      <w:r>
-        <w:fldChar w:fldCharType="end"/>
-      </w:r>
+      <w:fldSimple w:instr=" SEQ Ilustración \* ARABIC ">
+        <w:r>
+          <w:rPr>
+            <w:noProof/>
+          </w:rPr>
+          <w:t>20</w:t>
+        </w:r>
+      </w:fldSimple>
       <w:r>
         <w:t xml:space="preserve">: Coleccionable malo: </w:t>
       </w:r>
       <w:r>
-        <w:t>disco de death metal</w:t>
+        <w:t xml:space="preserve">disco de </w:t>
+      </w:r>
+      <w:proofErr w:type="spellStart"/>
+      <w:r>
+        <w:t>death</w:t>
+      </w:r>
+      <w:proofErr w:type="spellEnd"/>
+      <w:r>
+        <w:t xml:space="preserve"> metal</w:t>
       </w:r>
     </w:p>
     <w:p>
@@ -8441,24 +9212,14 @@
       <w:r>
         <w:t xml:space="preserve">Ilustración </w:t>
       </w:r>
-      <w:r>
-        <w:fldChar w:fldCharType="begin"/>
-      </w:r>
-      <w:r>
-        <w:instrText xml:space="preserve"> SEQ Ilustración \* ARABIC </w:instrText>
-      </w:r>
-      <w:r>
-        <w:fldChar w:fldCharType="separate"/>
-      </w:r>
-      <w:r>
-        <w:rPr>
-          <w:noProof/>
-        </w:rPr>
-        <w:t>21</w:t>
-      </w:r>
-      <w:r>
-        <w:fldChar w:fldCharType="end"/>
-      </w:r>
+      <w:fldSimple w:instr=" SEQ Ilustración \* ARABIC ">
+        <w:r>
+          <w:rPr>
+            <w:noProof/>
+          </w:rPr>
+          <w:t>21</w:t>
+        </w:r>
+      </w:fldSimple>
       <w:r>
         <w:t xml:space="preserve">: Coleccionable malo: </w:t>
       </w:r>
@@ -8475,7 +9236,7 @@
           <w:lang w:eastAsia="es-ES"/>
         </w:rPr>
       </w:pPr>
-      <w:bookmarkStart w:id="33" w:name="_Toc534924400"/>
+      <w:bookmarkStart w:id="34" w:name="_Toc534924400"/>
       <w:r>
         <w:rPr>
           <w:rFonts w:eastAsia="Times New Roman"/>
@@ -8483,7 +9244,7 @@
         </w:rPr>
         <w:t>Escenario</w:t>
       </w:r>
-      <w:bookmarkEnd w:id="33"/>
+      <w:bookmarkEnd w:id="34"/>
     </w:p>
     <w:p>
       <w:pPr>
@@ -8539,7 +9300,15 @@
           <w:rFonts w:eastAsia="Times New Roman"/>
           <w:lang w:eastAsia="es-ES"/>
         </w:rPr>
-        <w:t xml:space="preserve"> 2D que actúen como fondo til</w:t>
+        <w:t xml:space="preserve"> 2D que actúen como fondo </w:t>
+      </w:r>
+      <w:proofErr w:type="spellStart"/>
+      <w:r>
+        <w:rPr>
+          <w:rFonts w:eastAsia="Times New Roman"/>
+          <w:lang w:eastAsia="es-ES"/>
+        </w:rPr>
+        <w:t>til</w:t>
       </w:r>
       <w:r>
         <w:rPr>
@@ -8553,7 +9322,15 @@
           <w:rFonts w:eastAsia="Times New Roman"/>
           <w:lang w:eastAsia="es-ES"/>
         </w:rPr>
-        <w:t>able de los niveles y como textura de la carretera.</w:t>
+        <w:t>able</w:t>
+      </w:r>
+      <w:proofErr w:type="spellEnd"/>
+      <w:r>
+        <w:rPr>
+          <w:rFonts w:eastAsia="Times New Roman"/>
+          <w:lang w:eastAsia="es-ES"/>
+        </w:rPr>
+        <w:t xml:space="preserve"> de los niveles y como textura de la carretera.</w:t>
       </w:r>
     </w:p>
     <w:p>
@@ -8627,24 +9404,14 @@
       <w:r>
         <w:t xml:space="preserve">Ilustración </w:t>
       </w:r>
-      <w:r>
-        <w:fldChar w:fldCharType="begin"/>
-      </w:r>
-      <w:r>
-        <w:instrText xml:space="preserve"> SEQ Ilustración \* ARABIC </w:instrText>
-      </w:r>
-      <w:r>
-        <w:fldChar w:fldCharType="separate"/>
-      </w:r>
-      <w:r>
-        <w:rPr>
-          <w:noProof/>
-        </w:rPr>
-        <w:t>22</w:t>
-      </w:r>
-      <w:r>
-        <w:fldChar w:fldCharType="end"/>
-      </w:r>
+      <w:fldSimple w:instr=" SEQ Ilustración \* ARABIC ">
+        <w:r>
+          <w:rPr>
+            <w:noProof/>
+          </w:rPr>
+          <w:t>22</w:t>
+        </w:r>
+      </w:fldSimple>
       <w:r>
         <w:t>: textura de carretera</w:t>
       </w:r>
@@ -8719,24 +9486,14 @@
       <w:r>
         <w:t xml:space="preserve">Ilustración </w:t>
       </w:r>
-      <w:r>
-        <w:fldChar w:fldCharType="begin"/>
-      </w:r>
-      <w:r>
-        <w:instrText xml:space="preserve"> SEQ Ilustración \* ARABIC </w:instrText>
-      </w:r>
-      <w:r>
-        <w:fldChar w:fldCharType="separate"/>
-      </w:r>
-      <w:r>
-        <w:rPr>
-          <w:noProof/>
-        </w:rPr>
-        <w:t>23</w:t>
-      </w:r>
-      <w:r>
-        <w:fldChar w:fldCharType="end"/>
-      </w:r>
+      <w:fldSimple w:instr=" SEQ Ilustración \* ARABIC ">
+        <w:r>
+          <w:rPr>
+            <w:noProof/>
+          </w:rPr>
+          <w:t>23</w:t>
+        </w:r>
+      </w:fldSimple>
       <w:r>
         <w:t>:  Fondo de escenario bueno</w:t>
       </w:r>
@@ -8812,24 +9569,14 @@
       <w:r>
         <w:t xml:space="preserve">Ilustración </w:t>
       </w:r>
-      <w:r>
-        <w:fldChar w:fldCharType="begin"/>
-      </w:r>
-      <w:r>
-        <w:instrText xml:space="preserve"> SEQ Ilustración \* ARABIC </w:instrText>
-      </w:r>
-      <w:r>
-        <w:fldChar w:fldCharType="separate"/>
-      </w:r>
-      <w:r>
-        <w:rPr>
-          <w:noProof/>
-        </w:rPr>
-        <w:t>24</w:t>
-      </w:r>
-      <w:r>
-        <w:fldChar w:fldCharType="end"/>
-      </w:r>
+      <w:fldSimple w:instr=" SEQ Ilustración \* ARABIC ">
+        <w:r>
+          <w:rPr>
+            <w:noProof/>
+          </w:rPr>
+          <w:t>24</w:t>
+        </w:r>
+      </w:fldSimple>
       <w:r>
         <w:t>: Fondo de escenario malo</w:t>
       </w:r>
@@ -8904,29 +9651,27 @@
       <w:r>
         <w:t xml:space="preserve">Ilustración </w:t>
       </w:r>
-      <w:r>
-        <w:fldChar w:fldCharType="begin"/>
-      </w:r>
-      <w:r>
-        <w:instrText xml:space="preserve"> SEQ Ilustración \* ARABIC </w:instrText>
-      </w:r>
-      <w:r>
-        <w:fldChar w:fldCharType="separate"/>
-      </w:r>
-      <w:r>
-        <w:rPr>
-          <w:noProof/>
-        </w:rPr>
-        <w:t>25</w:t>
-      </w:r>
-      <w:r>
-        <w:fldChar w:fldCharType="end"/>
-      </w:r>
+      <w:fldSimple w:instr=" SEQ Ilustración \* ARABIC ">
+        <w:r>
+          <w:rPr>
+            <w:noProof/>
+          </w:rPr>
+          <w:t>25</w:t>
+        </w:r>
+      </w:fldSimple>
       <w:r>
         <w:t>:</w:t>
       </w:r>
       <w:r>
-        <w:t xml:space="preserve"> Conjunto de assets de decoración de escenario</w:t>
+        <w:t xml:space="preserve"> Conjunto de </w:t>
+      </w:r>
+      <w:proofErr w:type="spellStart"/>
+      <w:r>
+        <w:t>assets</w:t>
+      </w:r>
+      <w:proofErr w:type="spellEnd"/>
+      <w:r>
+        <w:t xml:space="preserve"> de decoración de escenario</w:t>
       </w:r>
     </w:p>
     <w:p>
@@ -8999,24 +9744,14 @@
       <w:r>
         <w:t xml:space="preserve">Ilustración </w:t>
       </w:r>
-      <w:r>
-        <w:fldChar w:fldCharType="begin"/>
-      </w:r>
-      <w:r>
-        <w:instrText xml:space="preserve"> SEQ Ilustración \* ARABIC </w:instrText>
-      </w:r>
-      <w:r>
-        <w:fldChar w:fldCharType="separate"/>
-      </w:r>
-      <w:r>
-        <w:rPr>
-          <w:noProof/>
-        </w:rPr>
-        <w:t>26</w:t>
-      </w:r>
-      <w:r>
-        <w:fldChar w:fldCharType="end"/>
-      </w:r>
+      <w:fldSimple w:instr=" SEQ Ilustración \* ARABIC ">
+        <w:r>
+          <w:rPr>
+            <w:noProof/>
+          </w:rPr>
+          <w:t>26</w:t>
+        </w:r>
+      </w:fldSimple>
       <w:r>
         <w:t>: Ejemplo de partida en escenario</w:t>
       </w:r>
@@ -9095,24 +9830,14 @@
       <w:r>
         <w:t xml:space="preserve">Ilustración </w:t>
       </w:r>
-      <w:r>
-        <w:fldChar w:fldCharType="begin"/>
-      </w:r>
-      <w:r>
-        <w:instrText xml:space="preserve"> SEQ Ilustración \* ARABIC </w:instrText>
-      </w:r>
-      <w:r>
-        <w:fldChar w:fldCharType="separate"/>
-      </w:r>
-      <w:r>
-        <w:rPr>
-          <w:noProof/>
-        </w:rPr>
-        <w:t>27</w:t>
-      </w:r>
-      <w:r>
-        <w:fldChar w:fldCharType="end"/>
-      </w:r>
+      <w:fldSimple w:instr=" SEQ Ilustración \* ARABIC ">
+        <w:r>
+          <w:rPr>
+            <w:noProof/>
+          </w:rPr>
+          <w:t>27</w:t>
+        </w:r>
+      </w:fldSimple>
       <w:r>
         <w:t xml:space="preserve">: Ejemplo de partida en escenario </w:t>
       </w:r>
@@ -9129,7 +9854,7 @@
           <w:lang w:eastAsia="es-ES"/>
         </w:rPr>
       </w:pPr>
-      <w:bookmarkStart w:id="34" w:name="_Toc534924401"/>
+      <w:bookmarkStart w:id="35" w:name="_Toc534924401"/>
       <w:r>
         <w:rPr>
           <w:rFonts w:eastAsia="Times New Roman"/>
@@ -9137,7 +9862,7 @@
         </w:rPr>
         <w:t>Sonido y Música</w:t>
       </w:r>
-      <w:bookmarkEnd w:id="34"/>
+      <w:bookmarkEnd w:id="35"/>
     </w:p>
     <w:p>
       <w:pPr>
@@ -9153,6 +9878,7 @@
         </w:rPr>
         <w:t xml:space="preserve">Para el videojuego de </w:t>
       </w:r>
+      <w:proofErr w:type="spellStart"/>
       <w:r>
         <w:rPr>
           <w:rFonts w:eastAsia="Times New Roman"/>
@@ -9160,8 +9886,49 @@
           <w:iCs/>
           <w:lang w:eastAsia="es-ES"/>
         </w:rPr>
-        <w:t>Roads of Salvation</w:t>
-      </w:r>
+        <w:t>Roads</w:t>
+      </w:r>
+      <w:proofErr w:type="spellEnd"/>
+      <w:r>
+        <w:rPr>
+          <w:rFonts w:eastAsia="Times New Roman"/>
+          <w:i/>
+          <w:iCs/>
+          <w:lang w:eastAsia="es-ES"/>
+        </w:rPr>
+        <w:t xml:space="preserve"> </w:t>
+      </w:r>
+      <w:proofErr w:type="spellStart"/>
+      <w:r>
+        <w:rPr>
+          <w:rFonts w:eastAsia="Times New Roman"/>
+          <w:i/>
+          <w:iCs/>
+          <w:lang w:eastAsia="es-ES"/>
+        </w:rPr>
+        <w:t>of</w:t>
+      </w:r>
+      <w:proofErr w:type="spellEnd"/>
+      <w:r>
+        <w:rPr>
+          <w:rFonts w:eastAsia="Times New Roman"/>
+          <w:i/>
+          <w:iCs/>
+          <w:lang w:eastAsia="es-ES"/>
+        </w:rPr>
+        <w:t xml:space="preserve"> </w:t>
+      </w:r>
+      <w:proofErr w:type="spellStart"/>
+      <w:r>
+        <w:rPr>
+          <w:rFonts w:eastAsia="Times New Roman"/>
+          <w:i/>
+          <w:iCs/>
+          <w:lang w:eastAsia="es-ES"/>
+        </w:rPr>
+        <w:t>Salvation</w:t>
+      </w:r>
+      <w:proofErr w:type="spellEnd"/>
       <w:r>
         <w:rPr>
           <w:rFonts w:eastAsia="Times New Roman"/>
@@ -9327,7 +10094,39 @@
           <w:rFonts w:eastAsia="Times New Roman"/>
           <w:lang w:eastAsia="es-ES"/>
         </w:rPr>
-        <w:t>Música de Game Over.</w:t>
+        <w:t xml:space="preserve">Música de </w:t>
+      </w:r>
+      <w:proofErr w:type="spellStart"/>
+      <w:r>
+        <w:rPr>
+          <w:rFonts w:eastAsia="Times New Roman"/>
+          <w:lang w:eastAsia="es-ES"/>
+        </w:rPr>
+        <w:t>Game</w:t>
+      </w:r>
+      <w:proofErr w:type="spellEnd"/>
+      <w:r>
+        <w:rPr>
+          <w:rFonts w:eastAsia="Times New Roman"/>
+          <w:lang w:eastAsia="es-ES"/>
+        </w:rPr>
+        <w:t xml:space="preserve"> </w:t>
+      </w:r>
+      <w:proofErr w:type="spellStart"/>
+      <w:r>
+        <w:rPr>
+          <w:rFonts w:eastAsia="Times New Roman"/>
+          <w:lang w:eastAsia="es-ES"/>
+        </w:rPr>
+        <w:t>Over</w:t>
+      </w:r>
+      <w:proofErr w:type="spellEnd"/>
+      <w:r>
+        <w:rPr>
+          <w:rFonts w:eastAsia="Times New Roman"/>
+          <w:lang w:eastAsia="es-ES"/>
+        </w:rPr>
+        <w:t>.</w:t>
       </w:r>
     </w:p>
     <w:p>
@@ -9344,6 +10143,7 @@
         </w:rPr>
         <w:t xml:space="preserve">Todos los sonidos elegidos para </w:t>
       </w:r>
+      <w:proofErr w:type="spellStart"/>
       <w:r>
         <w:rPr>
           <w:rFonts w:eastAsia="Times New Roman"/>
@@ -9362,6 +10162,7 @@
         </w:rPr>
         <w:t>s</w:t>
       </w:r>
+      <w:proofErr w:type="spellEnd"/>
       <w:r>
         <w:rPr>
           <w:rFonts w:eastAsia="Times New Roman"/>
@@ -9369,8 +10170,39 @@
           <w:iCs/>
           <w:lang w:eastAsia="es-ES"/>
         </w:rPr>
-        <w:t xml:space="preserve"> Of Salvation</w:t>
-      </w:r>
+        <w:t xml:space="preserve"> </w:t>
+      </w:r>
+      <w:proofErr w:type="spellStart"/>
+      <w:r>
+        <w:rPr>
+          <w:rFonts w:eastAsia="Times New Roman"/>
+          <w:i/>
+          <w:iCs/>
+          <w:lang w:eastAsia="es-ES"/>
+        </w:rPr>
+        <w:t>Of</w:t>
+      </w:r>
+      <w:proofErr w:type="spellEnd"/>
+      <w:r>
+        <w:rPr>
+          <w:rFonts w:eastAsia="Times New Roman"/>
+          <w:i/>
+          <w:iCs/>
+          <w:lang w:eastAsia="es-ES"/>
+        </w:rPr>
+        <w:t xml:space="preserve"> </w:t>
+      </w:r>
+      <w:proofErr w:type="spellStart"/>
+      <w:r>
+        <w:rPr>
+          <w:rFonts w:eastAsia="Times New Roman"/>
+          <w:i/>
+          <w:iCs/>
+          <w:lang w:eastAsia="es-ES"/>
+        </w:rPr>
+        <w:t>Salvation</w:t>
+      </w:r>
+      <w:proofErr w:type="spellEnd"/>
       <w:r>
         <w:rPr>
           <w:rFonts w:eastAsia="Times New Roman"/>
@@ -9451,6 +10283,7 @@
         <w:docPartUnique/>
       </w:docPartObj>
     </w:sdtPr>
+    <w:sdtEndPr/>
     <w:sdtContent>
       <w:p>
         <w:pPr>
@@ -9475,14 +10308,12 @@
         <w:r>
           <w:t xml:space="preserve"> de </w:t>
         </w:r>
-        <w:fldSimple w:instr=" SECTIONPAGES   \* MERGEFORMAT ">
-          <w:r>
-            <w:rPr>
-              <w:noProof/>
-            </w:rPr>
-            <w:t>23</w:t>
-          </w:r>
-        </w:fldSimple>
+        <w:r>
+          <w:rPr>
+            <w:noProof/>
+          </w:rPr>
+          <w:t>22</w:t>
+        </w:r>
       </w:p>
     </w:sdtContent>
   </w:sdt>
@@ -11700,6 +12531,7 @@
   <w:style w:type="character" w:default="1" w:styleId="Fuentedeprrafopredeter">
     <w:name w:val="Default Paragraph Font"/>
     <w:uiPriority w:val="1"/>
+    <w:semiHidden/>
     <w:unhideWhenUsed/>
   </w:style>
   <w:style w:type="table" w:default="1" w:styleId="Tablanormal">
@@ -12577,7 +13409,7 @@
 </file>
 
 <file path=customXml/itemProps2.xml><?xml version="1.0" encoding="utf-8"?>
-<ds:datastoreItem xmlns:ds="http://schemas.openxmlformats.org/officeDocument/2006/customXml" ds:itemID="{1A79865C-1DBD-42A3-B9E1-ED3EA63A1299}">
+<ds:datastoreItem xmlns:ds="http://schemas.openxmlformats.org/officeDocument/2006/customXml" ds:itemID="{1342AC08-7C80-4C90-8D2E-86A410B54565}">
   <ds:schemaRefs>
     <ds:schemaRef ds:uri="http://schemas.openxmlformats.org/officeDocument/2006/bibliography"/>
   </ds:schemaRefs>

</xml_diff>